<commit_message>
Versión luego de varias rectificaciones
</commit_message>
<xml_diff>
--- a/Tesis/Graphics/Gráfico GRASP.docx
+++ b/Tesis/Graphics/Gráfico GRASP.docx
@@ -12,18 +12,18 @@
         <mc:AlternateContent>
           <mc:Choice Requires="wps">
             <w:drawing>
-              <wp:anchor distT="0" distB="0" distL="114300" distR="114300" simplePos="0" relativeHeight="251680768" behindDoc="0" locked="0" layoutInCell="1" allowOverlap="1" wp14:anchorId="0C502D7B" wp14:editId="7AED75D6">
+              <wp:anchor distT="0" distB="0" distL="114300" distR="114300" simplePos="0" relativeHeight="251691008" behindDoc="0" locked="0" layoutInCell="1" allowOverlap="1" wp14:anchorId="62E1856E" wp14:editId="00C8CA65">
                 <wp:simplePos x="0" y="0"/>
-                <wp:positionH relativeFrom="column">
-                  <wp:posOffset>3071495</wp:posOffset>
+                <wp:positionH relativeFrom="margin">
+                  <wp:posOffset>2095501</wp:posOffset>
                 </wp:positionH>
                 <wp:positionV relativeFrom="paragraph">
-                  <wp:posOffset>709295</wp:posOffset>
+                  <wp:posOffset>2770414</wp:posOffset>
                 </wp:positionV>
-                <wp:extent cx="133350" cy="300037"/>
-                <wp:effectExtent l="19050" t="0" r="38100" b="43180"/>
+                <wp:extent cx="2057400" cy="489585"/>
+                <wp:effectExtent l="0" t="0" r="19050" b="24765"/>
                 <wp:wrapNone/>
-                <wp:docPr id="14" name="Down Arrow 14"/>
+                <wp:docPr id="17" name="Rectangle 17"/>
                 <wp:cNvGraphicFramePr/>
                 <a:graphic xmlns:a="http://schemas.openxmlformats.org/drawingml/2006/main">
                   <a:graphicData uri="http://schemas.microsoft.com/office/word/2010/wordprocessingShape">
@@ -32,9 +32,9 @@
                       <wps:spPr>
                         <a:xfrm>
                           <a:off x="0" y="0"/>
-                          <a:ext cx="133350" cy="300037"/>
+                          <a:ext cx="2057400" cy="489585"/>
                         </a:xfrm>
-                        <a:prstGeom prst="downArrow">
+                        <a:prstGeom prst="rect">
                           <a:avLst/>
                         </a:prstGeom>
                       </wps:spPr>
@@ -54,6 +54,24 @@
                           <a:schemeClr val="lt1"/>
                         </a:fontRef>
                       </wps:style>
+                      <wps:txbx>
+                        <w:txbxContent>
+                          <w:p>
+                            <w:pPr>
+                              <w:jc w:val="center"/>
+                              <w:rPr>
+                                <w:lang w:val="es-ES"/>
+                              </w:rPr>
+                            </w:pPr>
+                            <w:r>
+                              <w:rPr>
+                                <w:lang w:val="es-ES"/>
+                              </w:rPr>
+                              <w:t>Aplicar la función greedy respecto al caso a eliminar</w:t>
+                            </w:r>
+                          </w:p>
+                        </w:txbxContent>
+                      </wps:txbx>
                       <wps:bodyPr rot="0" spcFirstLastPara="0" vertOverflow="overflow" horzOverflow="overflow" vert="horz" wrap="square" lIns="91440" tIns="45720" rIns="91440" bIns="45720" numCol="1" spcCol="0" rtlCol="0" fromWordArt="0" anchor="ctr" anchorCtr="0" forceAA="0" compatLnSpc="1">
                         <a:prstTxWarp prst="textNoShape">
                           <a:avLst/>
@@ -66,28 +84,35 @@
                 <wp14:sizeRelH relativeFrom="margin">
                   <wp14:pctWidth>0</wp14:pctWidth>
                 </wp14:sizeRelH>
+                <wp14:sizeRelV relativeFrom="margin">
+                  <wp14:pctHeight>0</wp14:pctHeight>
+                </wp14:sizeRelV>
               </wp:anchor>
             </w:drawing>
           </mc:Choice>
           <mc:Fallback>
             <w:pict>
-              <v:shapetype w14:anchorId="4B139B2F" id="_x0000_t67" coordsize="21600,21600" o:spt="67" adj="16200,5400" path="m0@0l@1@0@1,0@2,0@2@0,21600@0,10800,21600xe">
-                <v:stroke joinstyle="miter"/>
-                <v:formulas>
-                  <v:f eqn="val #0"/>
-                  <v:f eqn="val #1"/>
-                  <v:f eqn="sum height 0 #1"/>
-                  <v:f eqn="sum 10800 0 #1"/>
-                  <v:f eqn="sum width 0 #0"/>
-                  <v:f eqn="prod @4 @3 10800"/>
-                  <v:f eqn="sum width 0 @5"/>
-                </v:formulas>
-                <v:path o:connecttype="custom" o:connectlocs="10800,0;0,@0;10800,21600;21600,@0" o:connectangles="270,180,90,0" textboxrect="@1,0,@2,@6"/>
-                <v:handles>
-                  <v:h position="#1,#0" xrange="0,10800" yrange="0,21600"/>
-                </v:handles>
-              </v:shapetype>
-              <v:shape id="Down Arrow 14" o:spid="_x0000_s1026" type="#_x0000_t67" style="position:absolute;margin-left:241.85pt;margin-top:55.85pt;width:10.5pt;height:23.6pt;z-index:251680768;visibility:visible;mso-wrap-style:square;mso-width-percent:0;mso-wrap-distance-left:9pt;mso-wrap-distance-top:0;mso-wrap-distance-right:9pt;mso-wrap-distance-bottom:0;mso-position-horizontal:absolute;mso-position-horizontal-relative:text;mso-position-vertical:absolute;mso-position-vertical-relative:text;mso-width-percent:0;mso-width-relative:margin;v-text-anchor:middle" o:gfxdata="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" adj="16800" fillcolor="#5b9bd5 [3204]" strokecolor="#1f4d78 [1604]" strokeweight="1pt"/>
+              <v:rect w14:anchorId="62E1856E" id="Rectangle 17" o:spid="_x0000_s1026" style="position:absolute;margin-left:165pt;margin-top:218.15pt;width:162pt;height:38.55pt;z-index:251691008;visibility:visible;mso-wrap-style:square;mso-width-percent:0;mso-height-percent:0;mso-wrap-distance-left:9pt;mso-wrap-distance-top:0;mso-wrap-distance-right:9pt;mso-wrap-distance-bottom:0;mso-position-horizontal:absolute;mso-position-horizontal-relative:margin;mso-position-vertical:absolute;mso-position-vertical-relative:text;mso-width-percent:0;mso-height-percent:0;mso-width-relative:margin;mso-height-relative:margin;v-text-anchor:middle" o:gfxdata="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" fillcolor="#5b9bd5 [3204]" strokecolor="#1f4d78 [1604]" strokeweight="1pt">
+                <v:textbox>
+                  <w:txbxContent>
+                    <w:p>
+                      <w:pPr>
+                        <w:jc w:val="center"/>
+                        <w:rPr>
+                          <w:lang w:val="es-ES"/>
+                        </w:rPr>
+                      </w:pPr>
+                      <w:r>
+                        <w:rPr>
+                          <w:lang w:val="es-ES"/>
+                        </w:rPr>
+                        <w:t>Aplicar la función greedy respecto al caso a eliminar</w:t>
+                      </w:r>
+                    </w:p>
+                  </w:txbxContent>
+                </v:textbox>
+                <w10:wrap anchorx="margin"/>
+              </v:rect>
             </w:pict>
           </mc:Fallback>
         </mc:AlternateContent>
@@ -99,16 +124,16 @@
         <mc:AlternateContent>
           <mc:Choice Requires="wps">
             <w:drawing>
-              <wp:anchor distT="0" distB="0" distL="114300" distR="114300" simplePos="0" relativeHeight="251682816" behindDoc="0" locked="0" layoutInCell="1" allowOverlap="1" wp14:anchorId="637F659C" wp14:editId="2969F81A">
+              <wp:anchor distT="0" distB="0" distL="114300" distR="114300" simplePos="0" relativeHeight="251682816" behindDoc="0" locked="0" layoutInCell="1" allowOverlap="1" wp14:anchorId="711DB54E" wp14:editId="1BC16B79">
                 <wp:simplePos x="0" y="0"/>
                 <wp:positionH relativeFrom="column">
-                  <wp:posOffset>2214564</wp:posOffset>
+                  <wp:posOffset>2090057</wp:posOffset>
                 </wp:positionH>
                 <wp:positionV relativeFrom="paragraph">
-                  <wp:posOffset>1128712</wp:posOffset>
+                  <wp:posOffset>1317171</wp:posOffset>
                 </wp:positionV>
-                <wp:extent cx="1676400" cy="733425"/>
-                <wp:effectExtent l="0" t="0" r="19050" b="28575"/>
+                <wp:extent cx="2051685" cy="990600"/>
+                <wp:effectExtent l="0" t="0" r="24765" b="19050"/>
                 <wp:wrapNone/>
                 <wp:docPr id="15" name="Rectangle 15"/>
                 <wp:cNvGraphicFramePr/>
@@ -119,7 +144,7 @@
                       <wps:spPr>
                         <a:xfrm>
                           <a:off x="0" y="0"/>
-                          <a:ext cx="1676400" cy="733425"/>
+                          <a:ext cx="2051685" cy="990600"/>
                         </a:xfrm>
                         <a:prstGeom prst="rect">
                           <a:avLst/>
@@ -153,16 +178,22 @@
                               <w:rPr>
                                 <w:lang w:val="es-ES"/>
                               </w:rPr>
-                              <w:t xml:space="preserve">Seleccionar candidatos a eliminar y aplicar función </w:t>
+                              <w:t xml:space="preserve">Seleccionar nuevos candidatos </w:t>
                             </w:r>
-                            <w:proofErr w:type="spellStart"/>
+                          </w:p>
+                          <w:p>
                             <w:r>
                               <w:rPr>
                                 <w:lang w:val="es-ES"/>
                               </w:rPr>
-                              <w:t>greedy</w:t>
+                              <w:t>-</w:t>
                             </w:r>
-                            <w:proofErr w:type="spellEnd"/>
+                            <w:r>
+                              <w:rPr>
+                                <w:lang w:val="es-ES"/>
+                              </w:rPr>
+                              <w:t xml:space="preserve"> Un caso es candidato si al eliminarlo mejora la evaluación de la función objetivo</w:t>
+                            </w:r>
                           </w:p>
                         </w:txbxContent>
                       </wps:txbx>
@@ -186,7 +217,7 @@
           </mc:Choice>
           <mc:Fallback>
             <w:pict>
-              <v:rect w14:anchorId="328131AD" id="Rectangle 15" o:spid="_x0000_s1026" style="position:absolute;margin-left:174.4pt;margin-top:88.85pt;width:132pt;height:57.75pt;z-index:251682816;visibility:visible;mso-wrap-style:square;mso-width-percent:0;mso-height-percent:0;mso-wrap-distance-left:9pt;mso-wrap-distance-top:0;mso-wrap-distance-right:9pt;mso-wrap-distance-bottom:0;mso-position-horizontal:absolute;mso-position-horizontal-relative:text;mso-position-vertical:absolute;mso-position-vertical-relative:text;mso-width-percent:0;mso-height-percent:0;mso-width-relative:margin;mso-height-relative:margin;v-text-anchor:middle" o:gfxdata="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" fillcolor="#5b9bd5 [3204]" strokecolor="#1f4d78 [1604]" strokeweight="1pt">
+              <v:rect w14:anchorId="711DB54E" id="Rectangle 15" o:spid="_x0000_s1027" style="position:absolute;margin-left:164.55pt;margin-top:103.7pt;width:161.55pt;height:78pt;z-index:251682816;visibility:visible;mso-wrap-style:square;mso-width-percent:0;mso-height-percent:0;mso-wrap-distance-left:9pt;mso-wrap-distance-top:0;mso-wrap-distance-right:9pt;mso-wrap-distance-bottom:0;mso-position-horizontal:absolute;mso-position-horizontal-relative:text;mso-position-vertical:absolute;mso-position-vertical-relative:text;mso-width-percent:0;mso-height-percent:0;mso-width-relative:margin;mso-height-relative:margin;v-text-anchor:middle" o:gfxdata="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" fillcolor="#5b9bd5 [3204]" strokecolor="#1f4d78 [1604]" strokeweight="1pt">
                 <v:textbox>
                   <w:txbxContent>
                     <w:p>
@@ -199,24 +230,22 @@
                         <w:rPr>
                           <w:lang w:val="es-ES"/>
                         </w:rPr>
-                        <w:t>Seleccionar candidatos a eliminar y aplica</w:t>
+                        <w:t xml:space="preserve">Seleccionar nuevos candidatos </w:t>
                       </w:r>
-                      <w:bookmarkStart w:id="1" w:name="_GoBack"/>
-                      <w:bookmarkEnd w:id="1"/>
+                    </w:p>
+                    <w:p>
                       <w:r>
                         <w:rPr>
                           <w:lang w:val="es-ES"/>
                         </w:rPr>
-                        <w:t xml:space="preserve">r función </w:t>
+                        <w:t>-</w:t>
                       </w:r>
-                      <w:proofErr w:type="spellStart"/>
                       <w:r>
                         <w:rPr>
                           <w:lang w:val="es-ES"/>
                         </w:rPr>
-                        <w:t>greedy</w:t>
+                        <w:t xml:space="preserve"> Un caso es candidato si al eliminarlo mejora la evaluación de la función objetivo</w:t>
                       </w:r>
-                      <w:proofErr w:type="spellEnd"/>
                     </w:p>
                   </w:txbxContent>
                 </v:textbox>
@@ -232,141 +261,62 @@
         <mc:AlternateContent>
           <mc:Choice Requires="wps">
             <w:drawing>
-              <wp:anchor distT="0" distB="0" distL="114300" distR="114300" simplePos="0" relativeHeight="251685888" behindDoc="0" locked="0" layoutInCell="1" allowOverlap="1" wp14:anchorId="615FBC89" wp14:editId="30D0AB5D">
+              <wp:anchor distT="0" distB="0" distL="114300" distR="114300" simplePos="0" relativeHeight="251679744" behindDoc="0" locked="0" layoutInCell="1" allowOverlap="1" wp14:anchorId="6644B76E" wp14:editId="753DD2D2">
                 <wp:simplePos x="0" y="0"/>
-                <wp:positionH relativeFrom="column">
-                  <wp:posOffset>1384935</wp:posOffset>
+                <wp:positionH relativeFrom="margin">
+                  <wp:posOffset>3233057</wp:posOffset>
                 </wp:positionH>
                 <wp:positionV relativeFrom="paragraph">
-                  <wp:posOffset>804545</wp:posOffset>
+                  <wp:posOffset>898070</wp:posOffset>
                 </wp:positionV>
-                <wp:extent cx="685800" cy="338138"/>
-                <wp:effectExtent l="2540" t="16510" r="21590" b="21590"/>
+                <wp:extent cx="361950" cy="332015"/>
+                <wp:effectExtent l="0" t="0" r="0" b="0"/>
                 <wp:wrapNone/>
-                <wp:docPr id="20" name="Bent Arrow 20"/>
+                <wp:docPr id="13" name="Text Box 13"/>
                 <wp:cNvGraphicFramePr/>
                 <a:graphic xmlns:a="http://schemas.openxmlformats.org/drawingml/2006/main">
                   <a:graphicData uri="http://schemas.microsoft.com/office/word/2010/wordprocessingShape">
                     <wps:wsp>
-                      <wps:cNvSpPr/>
-                      <wps:spPr>
-                        <a:xfrm rot="16200000">
-                          <a:off x="0" y="0"/>
-                          <a:ext cx="685800" cy="338138"/>
-                        </a:xfrm>
-                        <a:prstGeom prst="bentArrow">
-                          <a:avLst/>
-                        </a:prstGeom>
-                      </wps:spPr>
-                      <wps:style>
-                        <a:lnRef idx="2">
-                          <a:schemeClr val="accent1">
-                            <a:shade val="50000"/>
-                          </a:schemeClr>
-                        </a:lnRef>
-                        <a:fillRef idx="1">
-                          <a:schemeClr val="accent1"/>
-                        </a:fillRef>
-                        <a:effectRef idx="0">
-                          <a:schemeClr val="accent1"/>
-                        </a:effectRef>
-                        <a:fontRef idx="minor">
-                          <a:schemeClr val="lt1"/>
-                        </a:fontRef>
-                      </wps:style>
-                      <wps:bodyPr rot="0" spcFirstLastPara="0" vertOverflow="overflow" horzOverflow="overflow" vert="horz" wrap="square" lIns="91440" tIns="45720" rIns="91440" bIns="45720" numCol="1" spcCol="0" rtlCol="0" fromWordArt="0" anchor="ctr" anchorCtr="0" forceAA="0" compatLnSpc="1">
-                        <a:prstTxWarp prst="textNoShape">
-                          <a:avLst/>
-                        </a:prstTxWarp>
-                        <a:noAutofit/>
-                      </wps:bodyPr>
-                    </wps:wsp>
-                  </a:graphicData>
-                </a:graphic>
-              </wp:anchor>
-            </w:drawing>
-          </mc:Choice>
-          <mc:Fallback>
-            <w:pict>
-              <v:shape w14:anchorId="77A8F666" id="Bent Arrow 20" o:spid="_x0000_s1026" style="position:absolute;margin-left:109.05pt;margin-top:63.35pt;width:54pt;height:26.65pt;rotation:-90;z-index:251685888;visibility:visible;mso-wrap-style:square;mso-wrap-distance-left:9pt;mso-wrap-distance-top:0;mso-wrap-distance-right:9pt;mso-wrap-distance-bottom:0;mso-position-horizontal:absolute;mso-position-horizontal-relative:text;mso-position-vertical:absolute;mso-position-vertical-relative:text;v-text-anchor:middle" coordsize="685800,338138" o:gfxdata="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" path="m,338138l,190203c,108501,66233,42268,147935,42268r453331,-1l601266,r84534,84535l601266,169069r,-42267l147935,126802v-35015,,-63401,28386,-63401,63401c84534,239515,84535,288826,84535,338138l,338138xe" fillcolor="#5b9bd5 [3204]" strokecolor="#1f4d78 [1604]" strokeweight="1pt">
-                <v:stroke joinstyle="miter"/>
-                <v:path arrowok="t" o:connecttype="custom" o:connectlocs="0,338138;0,190203;147935,42268;601266,42267;601266,0;685800,84535;601266,169069;601266,126802;147935,126802;84534,190203;84535,338138;0,338138" o:connectangles="0,0,0,0,0,0,0,0,0,0,0,0"/>
-              </v:shape>
-            </w:pict>
-          </mc:Fallback>
-        </mc:AlternateContent>
-      </w:r>
-      <w:r>
-        <w:rPr>
-          <w:noProof/>
-        </w:rPr>
-        <mc:AlternateContent>
-          <mc:Choice Requires="wps">
-            <w:drawing>
-              <wp:anchor distT="0" distB="0" distL="114300" distR="114300" simplePos="0" relativeHeight="251667456" behindDoc="0" locked="0" layoutInCell="1" allowOverlap="1" wp14:anchorId="504ACF39" wp14:editId="60FC9FA3">
-                <wp:simplePos x="0" y="0"/>
-                <wp:positionH relativeFrom="column">
-                  <wp:posOffset>2514282</wp:posOffset>
-                </wp:positionH>
-                <wp:positionV relativeFrom="paragraph">
-                  <wp:posOffset>-161924</wp:posOffset>
-                </wp:positionV>
-                <wp:extent cx="1247775" cy="766763"/>
-                <wp:effectExtent l="19050" t="19050" r="47625" b="33655"/>
-                <wp:wrapNone/>
-                <wp:docPr id="7" name="Diamond 7"/>
-                <wp:cNvGraphicFramePr/>
-                <a:graphic xmlns:a="http://schemas.openxmlformats.org/drawingml/2006/main">
-                  <a:graphicData uri="http://schemas.microsoft.com/office/word/2010/wordprocessingShape">
-                    <wps:wsp>
-                      <wps:cNvSpPr/>
+                      <wps:cNvSpPr txBox="1"/>
                       <wps:spPr>
                         <a:xfrm>
                           <a:off x="0" y="0"/>
-                          <a:ext cx="1247775" cy="766763"/>
+                          <a:ext cx="361950" cy="332015"/>
                         </a:xfrm>
-                        <a:prstGeom prst="diamond">
+                        <a:prstGeom prst="rect">
                           <a:avLst/>
                         </a:prstGeom>
+                        <a:noFill/>
+                        <a:ln>
+                          <a:noFill/>
+                        </a:ln>
                       </wps:spPr>
-                      <wps:style>
-                        <a:lnRef idx="2">
-                          <a:schemeClr val="accent1">
-                            <a:shade val="50000"/>
-                          </a:schemeClr>
-                        </a:lnRef>
-                        <a:fillRef idx="1">
-                          <a:schemeClr val="accent1"/>
-                        </a:fillRef>
-                        <a:effectRef idx="0">
-                          <a:schemeClr val="accent1"/>
-                        </a:effectRef>
-                        <a:fontRef idx="minor">
-                          <a:schemeClr val="lt1"/>
-                        </a:fontRef>
-                      </wps:style>
                       <wps:txbx>
                         <w:txbxContent>
                           <w:p>
                             <w:pPr>
+                              <w:pStyle w:val="Title"/>
                               <w:rPr>
-                                <w:sz w:val="16"/>
-                                <w:szCs w:val="16"/>
-                                <w:lang w:val="es-ES"/>
+                                <w:rFonts w:asciiTheme="minorHAnsi" w:eastAsiaTheme="minorHAnsi" w:hAnsiTheme="minorHAnsi" w:cstheme="minorHAnsi"/>
+                                <w:noProof/>
+                                <w:spacing w:val="0"/>
+                                <w:sz w:val="22"/>
+                                <w:szCs w:val="22"/>
                               </w:rPr>
                             </w:pPr>
                             <w:r>
                               <w:rPr>
-                                <w:sz w:val="16"/>
-                                <w:szCs w:val="16"/>
-                                <w:lang w:val="es-ES"/>
+                                <w:rFonts w:asciiTheme="minorHAnsi" w:hAnsiTheme="minorHAnsi" w:cstheme="minorHAnsi"/>
+                                <w:noProof/>
+                                <w:sz w:val="22"/>
+                                <w:szCs w:val="22"/>
                               </w:rPr>
-                              <w:t>Criterio de parada</w:t>
+                              <w:t>No</w:t>
                             </w:r>
                           </w:p>
                         </w:txbxContent>
                       </wps:txbx>
-                      <wps:bodyPr rot="0" spcFirstLastPara="0" vertOverflow="overflow" horzOverflow="overflow" vert="horz" wrap="square" lIns="91440" tIns="45720" rIns="91440" bIns="45720" numCol="1" spcCol="0" rtlCol="0" fromWordArt="0" anchor="ctr" anchorCtr="0" forceAA="0" compatLnSpc="1">
+                      <wps:bodyPr rot="0" spcFirstLastPara="0" vertOverflow="overflow" horzOverflow="overflow" vert="horz" wrap="square" lIns="91440" tIns="45720" rIns="91440" bIns="45720" numCol="1" spcCol="0" rtlCol="0" fromWordArt="0" anchor="t" anchorCtr="0" forceAA="0" compatLnSpc="1">
                         <a:prstTxWarp prst="textNoShape">
                           <a:avLst/>
                         </a:prstTxWarp>
@@ -386,145 +336,30 @@
           </mc:Choice>
           <mc:Fallback>
             <w:pict>
-              <v:shapetype w14:anchorId="2A8D9CE5" id="_x0000_t4" coordsize="21600,21600" o:spt="4" path="m10800,l,10800,10800,21600,21600,10800xe">
-                <v:stroke joinstyle="miter"/>
-                <v:path gradientshapeok="t" o:connecttype="rect" textboxrect="5400,5400,16200,16200"/>
-              </v:shapetype>
-              <v:shape id="Diamond 7" o:spid="_x0000_s1027" type="#_x0000_t4" style="position:absolute;margin-left:197.95pt;margin-top:-12.75pt;width:98.25pt;height:60.4pt;z-index:251667456;visibility:visible;mso-wrap-style:square;mso-width-percent:0;mso-height-percent:0;mso-wrap-distance-left:9pt;mso-wrap-distance-top:0;mso-wrap-distance-right:9pt;mso-wrap-distance-bottom:0;mso-position-horizontal:absolute;mso-position-horizontal-relative:text;mso-position-vertical:absolute;mso-position-vertical-relative:text;mso-width-percent:0;mso-height-percent:0;mso-width-relative:margin;mso-height-relative:margin;v-text-anchor:middle" o:gfxdata="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" fillcolor="#5b9bd5 [3204]" strokecolor="#1f4d78 [1604]" strokeweight="1pt">
-                <v:textbox>
-                  <w:txbxContent>
-                    <w:p>
-                      <w:pPr>
-                        <w:rPr>
-                          <w:sz w:val="16"/>
-                          <w:szCs w:val="16"/>
-                          <w:lang w:val="es-ES"/>
-                        </w:rPr>
-                      </w:pPr>
-                      <w:r>
-                        <w:rPr>
-                          <w:sz w:val="16"/>
-                          <w:szCs w:val="16"/>
-                          <w:lang w:val="es-ES"/>
-                        </w:rPr>
-                        <w:t>Criterio de parada</w:t>
-                      </w:r>
-                    </w:p>
-                  </w:txbxContent>
-                </v:textbox>
-              </v:shape>
-            </w:pict>
-          </mc:Fallback>
-        </mc:AlternateContent>
-      </w:r>
-      <w:r>
-        <w:rPr>
-          <w:noProof/>
-        </w:rPr>
-        <mc:AlternateContent>
-          <mc:Choice Requires="wps">
-            <w:drawing>
-              <wp:anchor distT="0" distB="0" distL="114300" distR="114300" simplePos="0" relativeHeight="251679744" behindDoc="0" locked="0" layoutInCell="1" allowOverlap="1" wp14:anchorId="56851990" wp14:editId="4B3291FD">
-                <wp:simplePos x="0" y="0"/>
-                <wp:positionH relativeFrom="margin">
-                  <wp:posOffset>3309620</wp:posOffset>
-                </wp:positionH>
-                <wp:positionV relativeFrom="paragraph">
-                  <wp:posOffset>723900</wp:posOffset>
-                </wp:positionV>
-                <wp:extent cx="361950" cy="242887"/>
-                <wp:effectExtent l="0" t="0" r="0" b="5080"/>
-                <wp:wrapNone/>
-                <wp:docPr id="13" name="Text Box 13"/>
-                <wp:cNvGraphicFramePr/>
-                <a:graphic xmlns:a="http://schemas.openxmlformats.org/drawingml/2006/main">
-                  <a:graphicData uri="http://schemas.microsoft.com/office/word/2010/wordprocessingShape">
-                    <wps:wsp>
-                      <wps:cNvSpPr txBox="1"/>
-                      <wps:spPr>
-                        <a:xfrm>
-                          <a:off x="0" y="0"/>
-                          <a:ext cx="361950" cy="242887"/>
-                        </a:xfrm>
-                        <a:prstGeom prst="rect">
-                          <a:avLst/>
-                        </a:prstGeom>
-                        <a:noFill/>
-                        <a:ln>
-                          <a:noFill/>
-                        </a:ln>
-                      </wps:spPr>
-                      <wps:txbx>
-                        <w:txbxContent>
-                          <w:p>
-                            <w:pPr>
-                              <w:pStyle w:val="Title"/>
-                              <w:rPr>
-                                <w:rFonts w:eastAsiaTheme="minorHAnsi"/>
-                                <w:b/>
-                                <w:noProof/>
-                                <w:spacing w:val="0"/>
-                                <w:sz w:val="20"/>
-                                <w:szCs w:val="20"/>
-                              </w:rPr>
-                            </w:pPr>
-                            <w:r>
-                              <w:rPr>
-                                <w:b/>
-                                <w:noProof/>
-                                <w:sz w:val="20"/>
-                                <w:szCs w:val="20"/>
-                              </w:rPr>
-                              <w:t>No</w:t>
-                            </w:r>
-                          </w:p>
-                        </w:txbxContent>
-                      </wps:txbx>
-                      <wps:bodyPr rot="0" spcFirstLastPara="0" vertOverflow="overflow" horzOverflow="overflow" vert="horz" wrap="square" lIns="91440" tIns="45720" rIns="91440" bIns="45720" numCol="1" spcCol="0" rtlCol="0" fromWordArt="0" anchor="t" anchorCtr="0" forceAA="0" compatLnSpc="1">
-                        <a:prstTxWarp prst="textNoShape">
-                          <a:avLst/>
-                        </a:prstTxWarp>
-                        <a:noAutofit/>
-                      </wps:bodyPr>
-                    </wps:wsp>
-                  </a:graphicData>
-                </a:graphic>
-                <wp14:sizeRelH relativeFrom="margin">
-                  <wp14:pctWidth>0</wp14:pctWidth>
-                </wp14:sizeRelH>
-                <wp14:sizeRelV relativeFrom="margin">
-                  <wp14:pctHeight>0</wp14:pctHeight>
-                </wp14:sizeRelV>
-              </wp:anchor>
-            </w:drawing>
-          </mc:Choice>
-          <mc:Fallback>
-            <w:pict>
-              <v:shapetype w14:anchorId="56851990" id="_x0000_t202" coordsize="21600,21600" o:spt="202" path="m,l,21600r21600,l21600,xe">
+              <v:shapetype w14:anchorId="6644B76E" id="_x0000_t202" coordsize="21600,21600" o:spt="202" path="m,l,21600r21600,l21600,xe">
                 <v:stroke joinstyle="miter"/>
                 <v:path gradientshapeok="t" o:connecttype="rect"/>
               </v:shapetype>
-              <v:shape id="Text Box 13" o:spid="_x0000_s1028" type="#_x0000_t202" style="position:absolute;margin-left:260.6pt;margin-top:57pt;width:28.5pt;height:19.1pt;z-index:251679744;visibility:visible;mso-wrap-style:square;mso-width-percent:0;mso-height-percent:0;mso-wrap-distance-left:9pt;mso-wrap-distance-top:0;mso-wrap-distance-right:9pt;mso-wrap-distance-bottom:0;mso-position-horizontal:absolute;mso-position-horizontal-relative:margin;mso-position-vertical:absolute;mso-position-vertical-relative:text;mso-width-percent:0;mso-height-percent:0;mso-width-relative:margin;mso-height-relative:margin;v-text-anchor:top" o:gfxdata="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" filled="f" stroked="f">
+              <v:shape id="Text Box 13" o:spid="_x0000_s1028" type="#_x0000_t202" style="position:absolute;margin-left:254.55pt;margin-top:70.7pt;width:28.5pt;height:26.15pt;z-index:251679744;visibility:visible;mso-wrap-style:square;mso-width-percent:0;mso-height-percent:0;mso-wrap-distance-left:9pt;mso-wrap-distance-top:0;mso-wrap-distance-right:9pt;mso-wrap-distance-bottom:0;mso-position-horizontal:absolute;mso-position-horizontal-relative:margin;mso-position-vertical:absolute;mso-position-vertical-relative:text;mso-width-percent:0;mso-height-percent:0;mso-width-relative:margin;mso-height-relative:margin;v-text-anchor:top" o:gfxdata="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" filled="f" stroked="f">
                 <v:textbox>
                   <w:txbxContent>
                     <w:p>
                       <w:pPr>
                         <w:pStyle w:val="Title"/>
                         <w:rPr>
-                          <w:rFonts w:eastAsiaTheme="minorHAnsi"/>
-                          <w:b/>
+                          <w:rFonts w:asciiTheme="minorHAnsi" w:eastAsiaTheme="minorHAnsi" w:hAnsiTheme="minorHAnsi" w:cstheme="minorHAnsi"/>
                           <w:noProof/>
                           <w:spacing w:val="0"/>
-                          <w:sz w:val="20"/>
-                          <w:szCs w:val="20"/>
+                          <w:sz w:val="22"/>
+                          <w:szCs w:val="22"/>
                         </w:rPr>
                       </w:pPr>
                       <w:r>
                         <w:rPr>
-                          <w:b/>
+                          <w:rFonts w:asciiTheme="minorHAnsi" w:hAnsiTheme="minorHAnsi" w:cstheme="minorHAnsi"/>
                           <w:noProof/>
-                          <w:sz w:val="20"/>
-                          <w:szCs w:val="20"/>
+                          <w:sz w:val="22"/>
+                          <w:szCs w:val="22"/>
                         </w:rPr>
                         <w:t>No</w:t>
                       </w:r>
@@ -544,27 +379,27 @@
         <mc:AlternateContent>
           <mc:Choice Requires="wps">
             <w:drawing>
-              <wp:anchor distT="0" distB="0" distL="114300" distR="114300" simplePos="0" relativeHeight="251677696" behindDoc="0" locked="0" layoutInCell="1" allowOverlap="1" wp14:anchorId="13B343EF" wp14:editId="5F41EA49">
+              <wp:anchor distT="0" distB="0" distL="114300" distR="114300" simplePos="0" relativeHeight="251695104" behindDoc="0" locked="0" layoutInCell="1" allowOverlap="1" wp14:anchorId="5FCDB6A7" wp14:editId="71E501F3">
                 <wp:simplePos x="0" y="0"/>
                 <wp:positionH relativeFrom="margin">
-                  <wp:posOffset>3848100</wp:posOffset>
+                  <wp:posOffset>3673929</wp:posOffset>
                 </wp:positionH>
                 <wp:positionV relativeFrom="paragraph">
-                  <wp:posOffset>-157163</wp:posOffset>
+                  <wp:posOffset>337457</wp:posOffset>
                 </wp:positionV>
-                <wp:extent cx="257175" cy="242887"/>
-                <wp:effectExtent l="0" t="0" r="0" b="5080"/>
+                <wp:extent cx="1714500" cy="506186"/>
+                <wp:effectExtent l="0" t="0" r="0" b="8255"/>
                 <wp:wrapNone/>
-                <wp:docPr id="12" name="Text Box 12"/>
+                <wp:docPr id="19" name="Text Box 19"/>
                 <wp:cNvGraphicFramePr/>
                 <a:graphic xmlns:a="http://schemas.openxmlformats.org/drawingml/2006/main">
                   <a:graphicData uri="http://schemas.microsoft.com/office/word/2010/wordprocessingShape">
                     <wps:wsp>
                       <wps:cNvSpPr txBox="1"/>
                       <wps:spPr>
-                        <a:xfrm>
+                        <a:xfrm flipH="1">
                           <a:off x="0" y="0"/>
-                          <a:ext cx="257175" cy="242887"/>
+                          <a:ext cx="1714500" cy="506186"/>
                         </a:xfrm>
                         <a:prstGeom prst="rect">
                           <a:avLst/>
@@ -580,22 +415,33 @@
                             <w:pPr>
                               <w:pStyle w:val="Title"/>
                               <w:rPr>
-                                <w:rFonts w:eastAsiaTheme="minorHAnsi"/>
-                                <w:b/>
+                                <w:rFonts w:asciiTheme="minorHAnsi" w:eastAsiaTheme="minorHAnsi" w:hAnsiTheme="minorHAnsi" w:cstheme="minorHAnsi"/>
                                 <w:noProof/>
                                 <w:spacing w:val="0"/>
-                                <w:sz w:val="20"/>
-                                <w:szCs w:val="20"/>
+                                <w:sz w:val="22"/>
+                                <w:szCs w:val="22"/>
+                                <w:lang w:val="es-ES"/>
                               </w:rPr>
                             </w:pPr>
                             <w:r>
                               <w:rPr>
-                                <w:b/>
+                                <w:rFonts w:asciiTheme="minorHAnsi" w:hAnsiTheme="minorHAnsi" w:cstheme="minorHAnsi"/>
                                 <w:noProof/>
-                                <w:sz w:val="20"/>
-                                <w:szCs w:val="20"/>
+                                <w:sz w:val="22"/>
+                                <w:szCs w:val="22"/>
+                                <w:lang w:val="es-ES"/>
                               </w:rPr>
-                              <w:t>Sí</w:t>
+                              <w:t xml:space="preserve"> </w:t>
+                            </w:r>
+                            <w:r>
+                              <w:rPr>
+                                <w:rFonts w:asciiTheme="minorHAnsi" w:hAnsiTheme="minorHAnsi" w:cstheme="minorHAnsi"/>
+                                <w:noProof/>
+                                <w:sz w:val="22"/>
+                                <w:szCs w:val="22"/>
+                                <w:lang w:val="es-ES"/>
+                              </w:rPr>
+                              <w:t>La lista de candidatos es vacía</w:t>
                             </w:r>
                           </w:p>
                         </w:txbxContent>
@@ -620,30 +466,40 @@
           </mc:Choice>
           <mc:Fallback>
             <w:pict>
-              <v:shape w14:anchorId="13B343EF" id="Text Box 12" o:spid="_x0000_s1029" type="#_x0000_t202" style="position:absolute;margin-left:303pt;margin-top:-12.4pt;width:20.25pt;height:19.1pt;z-index:251677696;visibility:visible;mso-wrap-style:square;mso-width-percent:0;mso-height-percent:0;mso-wrap-distance-left:9pt;mso-wrap-distance-top:0;mso-wrap-distance-right:9pt;mso-wrap-distance-bottom:0;mso-position-horizontal:absolute;mso-position-horizontal-relative:margin;mso-position-vertical:absolute;mso-position-vertical-relative:text;mso-width-percent:0;mso-height-percent:0;mso-width-relative:margin;mso-height-relative:margin;v-text-anchor:top" o:gfxdata="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" filled="f" stroked="f">
-                <v:fill o:detectmouseclick="t"/>
+              <v:shape w14:anchorId="5FCDB6A7" id="Text Box 19" o:spid="_x0000_s1029" type="#_x0000_t202" style="position:absolute;margin-left:289.3pt;margin-top:26.55pt;width:135pt;height:39.85pt;flip:x;z-index:251695104;visibility:visible;mso-wrap-style:square;mso-width-percent:0;mso-height-percent:0;mso-wrap-distance-left:9pt;mso-wrap-distance-top:0;mso-wrap-distance-right:9pt;mso-wrap-distance-bottom:0;mso-position-horizontal:absolute;mso-position-horizontal-relative:margin;mso-position-vertical:absolute;mso-position-vertical-relative:text;mso-width-percent:0;mso-height-percent:0;mso-width-relative:margin;mso-height-relative:margin;v-text-anchor:top" o:gfxdata="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" filled="f" stroked="f">
                 <v:textbox>
                   <w:txbxContent>
                     <w:p>
                       <w:pPr>
                         <w:pStyle w:val="Title"/>
                         <w:rPr>
-                          <w:rFonts w:eastAsiaTheme="minorHAnsi"/>
-                          <w:b/>
+                          <w:rFonts w:asciiTheme="minorHAnsi" w:eastAsiaTheme="minorHAnsi" w:hAnsiTheme="minorHAnsi" w:cstheme="minorHAnsi"/>
                           <w:noProof/>
                           <w:spacing w:val="0"/>
-                          <w:sz w:val="20"/>
-                          <w:szCs w:val="20"/>
+                          <w:sz w:val="22"/>
+                          <w:szCs w:val="22"/>
+                          <w:lang w:val="es-ES"/>
                         </w:rPr>
                       </w:pPr>
                       <w:r>
                         <w:rPr>
-                          <w:b/>
+                          <w:rFonts w:asciiTheme="minorHAnsi" w:hAnsiTheme="minorHAnsi" w:cstheme="minorHAnsi"/>
                           <w:noProof/>
-                          <w:sz w:val="20"/>
-                          <w:szCs w:val="20"/>
+                          <w:sz w:val="22"/>
+                          <w:szCs w:val="22"/>
+                          <w:lang w:val="es-ES"/>
                         </w:rPr>
-                        <w:t>Sí</w:t>
+                        <w:t xml:space="preserve"> </w:t>
+                      </w:r>
+                      <w:r>
+                        <w:rPr>
+                          <w:rFonts w:asciiTheme="minorHAnsi" w:hAnsiTheme="minorHAnsi" w:cstheme="minorHAnsi"/>
+                          <w:noProof/>
+                          <w:sz w:val="22"/>
+                          <w:szCs w:val="22"/>
+                          <w:lang w:val="es-ES"/>
+                        </w:rPr>
+                        <w:t>La lista de candidatos es vacía</w:t>
                       </w:r>
                     </w:p>
                   </w:txbxContent>
@@ -661,16 +517,188 @@
         <mc:AlternateContent>
           <mc:Choice Requires="wps">
             <w:drawing>
-              <wp:anchor distT="0" distB="0" distL="114300" distR="114300" simplePos="0" relativeHeight="251661312" behindDoc="0" locked="0" layoutInCell="1" allowOverlap="1" wp14:anchorId="03E13679" wp14:editId="71F371DB">
+              <wp:anchor distT="0" distB="0" distL="114300" distR="114300" simplePos="0" relativeHeight="251693056" behindDoc="0" locked="0" layoutInCell="1" allowOverlap="1" wp14:anchorId="7988CCF2" wp14:editId="102B61EB">
+                <wp:simplePos x="0" y="0"/>
+                <wp:positionH relativeFrom="margin">
+                  <wp:align>left</wp:align>
+                </wp:positionH>
+                <wp:positionV relativeFrom="paragraph">
+                  <wp:posOffset>1638300</wp:posOffset>
+                </wp:positionV>
+                <wp:extent cx="1513114" cy="1295400"/>
+                <wp:effectExtent l="0" t="0" r="0" b="0"/>
+                <wp:wrapNone/>
+                <wp:docPr id="18" name="Text Box 18"/>
+                <wp:cNvGraphicFramePr/>
+                <a:graphic xmlns:a="http://schemas.openxmlformats.org/drawingml/2006/main">
+                  <a:graphicData uri="http://schemas.microsoft.com/office/word/2010/wordprocessingShape">
+                    <wps:wsp>
+                      <wps:cNvSpPr txBox="1"/>
+                      <wps:spPr>
+                        <a:xfrm flipH="1">
+                          <a:off x="0" y="0"/>
+                          <a:ext cx="1513114" cy="1295400"/>
+                        </a:xfrm>
+                        <a:prstGeom prst="rect">
+                          <a:avLst/>
+                        </a:prstGeom>
+                        <a:noFill/>
+                        <a:ln>
+                          <a:noFill/>
+                        </a:ln>
+                      </wps:spPr>
+                      <wps:txbx>
+                        <w:txbxContent>
+                          <w:p>
+                            <w:pPr>
+                              <w:pStyle w:val="Title"/>
+                              <w:rPr>
+                                <w:rFonts w:asciiTheme="minorHAnsi" w:hAnsiTheme="minorHAnsi" w:cstheme="minorHAnsi"/>
+                                <w:sz w:val="22"/>
+                                <w:szCs w:val="22"/>
+                                <w:lang w:val="es-ES"/>
+                              </w:rPr>
+                            </w:pPr>
+                            <w:r>
+                              <w:rPr>
+                                <w:rFonts w:asciiTheme="minorHAnsi" w:hAnsiTheme="minorHAnsi" w:cstheme="minorHAnsi"/>
+                                <w:noProof/>
+                                <w:sz w:val="22"/>
+                                <w:szCs w:val="22"/>
+                                <w:lang w:val="es-ES"/>
+                              </w:rPr>
+                              <w:t>Actualizar la</w:t>
+                            </w:r>
+                            <w:r>
+                              <w:rPr>
+                                <w:rFonts w:asciiTheme="minorHAnsi" w:hAnsiTheme="minorHAnsi" w:cstheme="minorHAnsi"/>
+                                <w:noProof/>
+                                <w:sz w:val="22"/>
+                                <w:szCs w:val="22"/>
+                                <w:lang w:val="es-ES"/>
+                              </w:rPr>
+                              <w:t xml:space="preserve"> lista de casos</w:t>
+                            </w:r>
+                            <w:r>
+                              <w:rPr>
+                                <w:rFonts w:asciiTheme="minorHAnsi" w:hAnsiTheme="minorHAnsi" w:cstheme="minorHAnsi"/>
+                                <w:noProof/>
+                                <w:sz w:val="22"/>
+                                <w:szCs w:val="22"/>
+                                <w:lang w:val="es-ES"/>
+                              </w:rPr>
+                              <w:t xml:space="preserve"> y la </w:t>
+                            </w:r>
+                            <w:r>
+                              <w:rPr>
+                                <w:rFonts w:asciiTheme="minorHAnsi" w:hAnsiTheme="minorHAnsi" w:cstheme="minorHAnsi"/>
+                                <w:sz w:val="22"/>
+                                <w:szCs w:val="22"/>
+                                <w:lang w:val="es-ES"/>
+                              </w:rPr>
+                              <w:t>evaluación de la función objetivo</w:t>
+                            </w:r>
+                          </w:p>
+                        </w:txbxContent>
+                      </wps:txbx>
+                      <wps:bodyPr rot="0" spcFirstLastPara="0" vertOverflow="overflow" horzOverflow="overflow" vert="horz" wrap="square" lIns="91440" tIns="45720" rIns="91440" bIns="45720" numCol="1" spcCol="0" rtlCol="0" fromWordArt="0" anchor="t" anchorCtr="0" forceAA="0" compatLnSpc="1">
+                        <a:prstTxWarp prst="textNoShape">
+                          <a:avLst/>
+                        </a:prstTxWarp>
+                        <a:noAutofit/>
+                      </wps:bodyPr>
+                    </wps:wsp>
+                  </a:graphicData>
+                </a:graphic>
+                <wp14:sizeRelH relativeFrom="margin">
+                  <wp14:pctWidth>0</wp14:pctWidth>
+                </wp14:sizeRelH>
+                <wp14:sizeRelV relativeFrom="margin">
+                  <wp14:pctHeight>0</wp14:pctHeight>
+                </wp14:sizeRelV>
+              </wp:anchor>
+            </w:drawing>
+          </mc:Choice>
+          <mc:Fallback>
+            <w:pict>
+              <v:shape w14:anchorId="7988CCF2" id="Text Box 18" o:spid="_x0000_s1030" type="#_x0000_t202" style="position:absolute;margin-left:0;margin-top:129pt;width:119.15pt;height:102pt;flip:x;z-index:251693056;visibility:visible;mso-wrap-style:square;mso-width-percent:0;mso-height-percent:0;mso-wrap-distance-left:9pt;mso-wrap-distance-top:0;mso-wrap-distance-right:9pt;mso-wrap-distance-bottom:0;mso-position-horizontal:left;mso-position-horizontal-relative:margin;mso-position-vertical:absolute;mso-position-vertical-relative:text;mso-width-percent:0;mso-height-percent:0;mso-width-relative:margin;mso-height-relative:margin;v-text-anchor:top" o:gfxdata="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" filled="f" stroked="f">
+                <v:textbox>
+                  <w:txbxContent>
+                    <w:p>
+                      <w:pPr>
+                        <w:pStyle w:val="Title"/>
+                        <w:rPr>
+                          <w:rFonts w:asciiTheme="minorHAnsi" w:hAnsiTheme="minorHAnsi" w:cstheme="minorHAnsi"/>
+                          <w:sz w:val="22"/>
+                          <w:szCs w:val="22"/>
+                          <w:lang w:val="es-ES"/>
+                        </w:rPr>
+                      </w:pPr>
+                      <w:r>
+                        <w:rPr>
+                          <w:rFonts w:asciiTheme="minorHAnsi" w:hAnsiTheme="minorHAnsi" w:cstheme="minorHAnsi"/>
+                          <w:noProof/>
+                          <w:sz w:val="22"/>
+                          <w:szCs w:val="22"/>
+                          <w:lang w:val="es-ES"/>
+                        </w:rPr>
+                        <w:t>Actualizar la</w:t>
+                      </w:r>
+                      <w:r>
+                        <w:rPr>
+                          <w:rFonts w:asciiTheme="minorHAnsi" w:hAnsiTheme="minorHAnsi" w:cstheme="minorHAnsi"/>
+                          <w:noProof/>
+                          <w:sz w:val="22"/>
+                          <w:szCs w:val="22"/>
+                          <w:lang w:val="es-ES"/>
+                        </w:rPr>
+                        <w:t xml:space="preserve"> lista de casos</w:t>
+                      </w:r>
+                      <w:r>
+                        <w:rPr>
+                          <w:rFonts w:asciiTheme="minorHAnsi" w:hAnsiTheme="minorHAnsi" w:cstheme="minorHAnsi"/>
+                          <w:noProof/>
+                          <w:sz w:val="22"/>
+                          <w:szCs w:val="22"/>
+                          <w:lang w:val="es-ES"/>
+                        </w:rPr>
+                        <w:t xml:space="preserve"> y la </w:t>
+                      </w:r>
+                      <w:r>
+                        <w:rPr>
+                          <w:rFonts w:asciiTheme="minorHAnsi" w:hAnsiTheme="minorHAnsi" w:cstheme="minorHAnsi"/>
+                          <w:sz w:val="22"/>
+                          <w:szCs w:val="22"/>
+                          <w:lang w:val="es-ES"/>
+                        </w:rPr>
+                        <w:t>evaluación de la función objetivo</w:t>
+                      </w:r>
+                    </w:p>
+                  </w:txbxContent>
+                </v:textbox>
+                <w10:wrap anchorx="margin"/>
+              </v:shape>
+            </w:pict>
+          </mc:Fallback>
+        </mc:AlternateContent>
+      </w:r>
+      <w:r>
+        <w:rPr>
+          <w:noProof/>
+        </w:rPr>
+        <mc:AlternateContent>
+          <mc:Choice Requires="wps">
+            <w:drawing>
+              <wp:anchor distT="0" distB="0" distL="114300" distR="114300" simplePos="0" relativeHeight="251661312" behindDoc="0" locked="0" layoutInCell="1" allowOverlap="1" wp14:anchorId="6B582D8A" wp14:editId="30D7F7AD">
                 <wp:simplePos x="0" y="0"/>
                 <wp:positionH relativeFrom="column">
-                  <wp:posOffset>4257357</wp:posOffset>
+                  <wp:posOffset>5366113</wp:posOffset>
                 </wp:positionH>
                 <wp:positionV relativeFrom="paragraph">
-                  <wp:posOffset>0</wp:posOffset>
+                  <wp:posOffset>76200</wp:posOffset>
                 </wp:positionV>
-                <wp:extent cx="752475" cy="476250"/>
-                <wp:effectExtent l="0" t="0" r="28575" b="19050"/>
+                <wp:extent cx="1039495" cy="321129"/>
+                <wp:effectExtent l="0" t="0" r="27305" b="22225"/>
                 <wp:wrapNone/>
                 <wp:docPr id="2" name="Rectangle 2"/>
                 <wp:cNvGraphicFramePr/>
@@ -681,7 +709,7 @@
                       <wps:spPr>
                         <a:xfrm>
                           <a:off x="0" y="0"/>
-                          <a:ext cx="752475" cy="476250"/>
+                          <a:ext cx="1039495" cy="321129"/>
                         </a:xfrm>
                         <a:prstGeom prst="rect">
                           <a:avLst/>
@@ -738,12 +766,18 @@
                     </wps:wsp>
                   </a:graphicData>
                 </a:graphic>
+                <wp14:sizeRelH relativeFrom="margin">
+                  <wp14:pctWidth>0</wp14:pctWidth>
+                </wp14:sizeRelH>
+                <wp14:sizeRelV relativeFrom="margin">
+                  <wp14:pctHeight>0</wp14:pctHeight>
+                </wp14:sizeRelV>
               </wp:anchor>
             </w:drawing>
           </mc:Choice>
           <mc:Fallback>
             <w:pict>
-              <v:rect w14:anchorId="03E13679" id="Rectangle 2" o:spid="_x0000_s1030" style="position:absolute;margin-left:335.2pt;margin-top:0;width:59.25pt;height:37.5pt;z-index:251661312;visibility:visible;mso-wrap-style:square;mso-wrap-distance-left:9pt;mso-wrap-distance-top:0;mso-wrap-distance-right:9pt;mso-wrap-distance-bottom:0;mso-position-horizontal:absolute;mso-position-horizontal-relative:text;mso-position-vertical:absolute;mso-position-vertical-relative:text;v-text-anchor:middle" o:gfxdata="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" fillcolor="#5b9bd5 [3204]" strokecolor="#1f4d78 [1604]" strokeweight="1pt">
+              <v:rect w14:anchorId="6B582D8A" id="Rectangle 2" o:spid="_x0000_s1031" style="position:absolute;margin-left:422.55pt;margin-top:6pt;width:81.85pt;height:25.3pt;z-index:251661312;visibility:visible;mso-wrap-style:square;mso-width-percent:0;mso-height-percent:0;mso-wrap-distance-left:9pt;mso-wrap-distance-top:0;mso-wrap-distance-right:9pt;mso-wrap-distance-bottom:0;mso-position-horizontal:absolute;mso-position-horizontal-relative:text;mso-position-vertical:absolute;mso-position-vertical-relative:text;mso-width-percent:0;mso-height-percent:0;mso-width-relative:margin;mso-height-relative:margin;v-text-anchor:middle" o:gfxdata="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" fillcolor="#5b9bd5 [3204]" strokecolor="#1f4d78 [1604]" strokeweight="1pt">
                 <v:textbox>
                   <w:txbxContent>
                     <w:p>
@@ -782,16 +816,16 @@
         <mc:AlternateContent>
           <mc:Choice Requires="wps">
             <w:drawing>
-              <wp:anchor distT="0" distB="0" distL="114300" distR="114300" simplePos="0" relativeHeight="251673600" behindDoc="0" locked="0" layoutInCell="1" allowOverlap="1" wp14:anchorId="2363DDB7" wp14:editId="493D7266">
+              <wp:anchor distT="0" distB="0" distL="114300" distR="114300" simplePos="0" relativeHeight="251673600" behindDoc="0" locked="0" layoutInCell="1" allowOverlap="1" wp14:anchorId="68457B17" wp14:editId="4C9019FD">
                 <wp:simplePos x="0" y="0"/>
                 <wp:positionH relativeFrom="column">
-                  <wp:posOffset>3862388</wp:posOffset>
+                  <wp:posOffset>3863975</wp:posOffset>
                 </wp:positionH>
                 <wp:positionV relativeFrom="paragraph">
-                  <wp:posOffset>166370</wp:posOffset>
+                  <wp:posOffset>157389</wp:posOffset>
                 </wp:positionV>
-                <wp:extent cx="276225" cy="123825"/>
-                <wp:effectExtent l="0" t="19050" r="47625" b="47625"/>
+                <wp:extent cx="1360714" cy="141514"/>
+                <wp:effectExtent l="0" t="19050" r="30480" b="30480"/>
                 <wp:wrapNone/>
                 <wp:docPr id="10" name="Right Arrow 10"/>
                 <wp:cNvGraphicFramePr/>
@@ -802,7 +836,7 @@
                       <wps:spPr>
                         <a:xfrm>
                           <a:off x="0" y="0"/>
-                          <a:ext cx="276225" cy="123825"/>
+                          <a:ext cx="1360714" cy="141514"/>
                         </a:xfrm>
                         <a:prstGeom prst="rightArrow">
                           <a:avLst/>
@@ -858,15 +892,631 @@
           </mc:Choice>
           <mc:Fallback>
             <w:pict>
-              <v:shape w14:anchorId="2363DDB7" id="Right Arrow 10" o:spid="_x0000_s1033" type="#_x0000_t13" style="position:absolute;margin-left:304.15pt;margin-top:13.1pt;width:21.75pt;height:9.75pt;z-index:251673600;visibility:visible;mso-wrap-style:square;mso-width-percent:0;mso-height-percent:0;mso-wrap-distance-left:9pt;mso-wrap-distance-top:0;mso-wrap-distance-right:9pt;mso-wrap-distance-bottom:0;mso-position-horizontal:absolute;mso-position-horizontal-relative:text;mso-position-vertical:absolute;mso-position-vertical-relative:text;mso-width-percent:0;mso-height-percent:0;mso-width-relative:margin;mso-height-relative:margin;v-text-anchor:middle" o:gfxdata="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" adj="16759" fillcolor="#5b9bd5 [3204]" strokecolor="#1f4d78 [1604]" strokeweight="1pt">
+              <v:shapetype w14:anchorId="68457B17" id="_x0000_t13" coordsize="21600,21600" o:spt="13" adj="16200,5400" path="m@0,l@0@1,0@1,0@2@0@2@0,21600,21600,10800xe">
+                <v:stroke joinstyle="miter"/>
+                <v:formulas>
+                  <v:f eqn="val #0"/>
+                  <v:f eqn="val #1"/>
+                  <v:f eqn="sum height 0 #1"/>
+                  <v:f eqn="sum 10800 0 #1"/>
+                  <v:f eqn="sum width 0 #0"/>
+                  <v:f eqn="prod @4 @3 10800"/>
+                  <v:f eqn="sum width 0 @5"/>
+                </v:formulas>
+                <v:path o:connecttype="custom" o:connectlocs="@0,0;0,10800;@0,21600;21600,10800" o:connectangles="270,180,90,0" textboxrect="0,@1,@6,@2"/>
+                <v:handles>
+                  <v:h position="#0,#1" xrange="0,21600" yrange="0,10800"/>
+                </v:handles>
+              </v:shapetype>
+              <v:shape id="Right Arrow 10" o:spid="_x0000_s1032" type="#_x0000_t13" style="position:absolute;margin-left:304.25pt;margin-top:12.4pt;width:107.15pt;height:11.15pt;z-index:251673600;visibility:visible;mso-wrap-style:square;mso-width-percent:0;mso-height-percent:0;mso-wrap-distance-left:9pt;mso-wrap-distance-top:0;mso-wrap-distance-right:9pt;mso-wrap-distance-bottom:0;mso-position-horizontal:absolute;mso-position-horizontal-relative:text;mso-position-vertical:absolute;mso-position-vertical-relative:text;mso-width-percent:0;mso-height-percent:0;mso-width-relative:margin;mso-height-relative:margin;v-text-anchor:middle" o:gfxdata="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" adj="20477" fillcolor="#5b9bd5 [3204]" strokecolor="#1f4d78 [1604]" strokeweight="1pt">
                 <v:textbox>
                   <w:txbxContent>
                     <w:p>
                       <w:pPr>
                         <w:jc w:val="center"/>
                       </w:pPr>
+                      <w:proofErr w:type="spellStart"/>
                       <w:r>
                         <w:t>assd</w:t>
+                      </w:r>
+                      <w:proofErr w:type="spellEnd"/>
+                    </w:p>
+                  </w:txbxContent>
+                </v:textbox>
+              </v:shape>
+            </w:pict>
+          </mc:Fallback>
+        </mc:AlternateContent>
+      </w:r>
+      <w:r>
+        <w:rPr>
+          <w:noProof/>
+        </w:rPr>
+        <mc:AlternateContent>
+          <mc:Choice Requires="wps">
+            <w:drawing>
+              <wp:anchor distT="0" distB="0" distL="114300" distR="114300" simplePos="0" relativeHeight="251659264" behindDoc="0" locked="0" layoutInCell="1" allowOverlap="1" wp14:anchorId="4F41E9AF" wp14:editId="2EAEB232">
+                <wp:simplePos x="0" y="0"/>
+                <wp:positionH relativeFrom="margin">
+                  <wp:align>left</wp:align>
+                </wp:positionH>
+                <wp:positionV relativeFrom="paragraph">
+                  <wp:posOffset>0</wp:posOffset>
+                </wp:positionV>
+                <wp:extent cx="752475" cy="457200"/>
+                <wp:effectExtent l="0" t="0" r="28575" b="19050"/>
+                <wp:wrapNone/>
+                <wp:docPr id="1" name="Rectangle 1"/>
+                <wp:cNvGraphicFramePr/>
+                <a:graphic xmlns:a="http://schemas.openxmlformats.org/drawingml/2006/main">
+                  <a:graphicData uri="http://schemas.microsoft.com/office/word/2010/wordprocessingShape">
+                    <wps:wsp>
+                      <wps:cNvSpPr/>
+                      <wps:spPr>
+                        <a:xfrm>
+                          <a:off x="0" y="0"/>
+                          <a:ext cx="752475" cy="517071"/>
+                        </a:xfrm>
+                        <a:prstGeom prst="rect">
+                          <a:avLst/>
+                        </a:prstGeom>
+                      </wps:spPr>
+                      <wps:style>
+                        <a:lnRef idx="2">
+                          <a:schemeClr val="accent1">
+                            <a:shade val="50000"/>
+                          </a:schemeClr>
+                        </a:lnRef>
+                        <a:fillRef idx="1">
+                          <a:schemeClr val="accent1"/>
+                        </a:fillRef>
+                        <a:effectRef idx="0">
+                          <a:schemeClr val="accent1"/>
+                        </a:effectRef>
+                        <a:fontRef idx="minor">
+                          <a:schemeClr val="lt1"/>
+                        </a:fontRef>
+                      </wps:style>
+                      <wps:txbx>
+                        <w:txbxContent>
+                          <w:p>
+                            <w:pPr>
+                              <w:jc w:val="center"/>
+                              <w:rPr>
+                                <w:lang w:val="es-ES"/>
+                              </w:rPr>
+                            </w:pPr>
+                            <w:r>
+                              <w:rPr>
+                                <w:lang w:val="es-ES"/>
+                              </w:rPr>
+                              <w:t>Casos iniciales</w:t>
+                            </w:r>
+                          </w:p>
+                        </w:txbxContent>
+                      </wps:txbx>
+                      <wps:bodyPr rot="0" spcFirstLastPara="0" vertOverflow="overflow" horzOverflow="overflow" vert="horz" wrap="square" lIns="91440" tIns="45720" rIns="91440" bIns="45720" numCol="1" spcCol="0" rtlCol="0" fromWordArt="0" anchor="ctr" anchorCtr="0" forceAA="0" compatLnSpc="1">
+                        <a:prstTxWarp prst="textNoShape">
+                          <a:avLst/>
+                        </a:prstTxWarp>
+                        <a:noAutofit/>
+                      </wps:bodyPr>
+                    </wps:wsp>
+                  </a:graphicData>
+                </a:graphic>
+                <wp14:sizeRelV relativeFrom="margin">
+                  <wp14:pctHeight>0</wp14:pctHeight>
+                </wp14:sizeRelV>
+              </wp:anchor>
+            </w:drawing>
+          </mc:Choice>
+          <mc:Fallback>
+            <w:pict>
+              <v:rect w14:anchorId="4F41E9AF" id="Rectangle 1" o:spid="_x0000_s1033" style="position:absolute;margin-left:0;margin-top:0;width:59.25pt;height:36pt;z-index:251659264;visibility:visible;mso-wrap-style:square;mso-height-percent:0;mso-wrap-distance-left:9pt;mso-wrap-distance-top:0;mso-wrap-distance-right:9pt;mso-wrap-distance-bottom:0;mso-position-horizontal:left;mso-position-horizontal-relative:margin;mso-position-vertical:absolute;mso-position-vertical-relative:text;mso-height-percent:0;mso-height-relative:margin;v-text-anchor:middle" o:gfxdata="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" fillcolor="#5b9bd5 [3204]" strokecolor="#1f4d78 [1604]" strokeweight="1pt">
+                <v:textbox>
+                  <w:txbxContent>
+                    <w:p>
+                      <w:pPr>
+                        <w:jc w:val="center"/>
+                        <w:rPr>
+                          <w:lang w:val="es-ES"/>
+                        </w:rPr>
+                      </w:pPr>
+                      <w:r>
+                        <w:rPr>
+                          <w:lang w:val="es-ES"/>
+                        </w:rPr>
+                        <w:t>Casos iniciales</w:t>
+                      </w:r>
+                    </w:p>
+                  </w:txbxContent>
+                </v:textbox>
+                <w10:wrap anchorx="margin"/>
+              </v:rect>
+            </w:pict>
+          </mc:Fallback>
+        </mc:AlternateContent>
+      </w:r>
+      <w:r>
+        <w:rPr>
+          <w:noProof/>
+        </w:rPr>
+        <mc:AlternateContent>
+          <mc:Choice Requires="wps">
+            <w:drawing>
+              <wp:anchor distT="0" distB="0" distL="114300" distR="114300" simplePos="0" relativeHeight="251677696" behindDoc="0" locked="0" layoutInCell="1" allowOverlap="1" wp14:anchorId="7EF6F6E9" wp14:editId="636B452C">
+                <wp:simplePos x="0" y="0"/>
+                <wp:positionH relativeFrom="margin">
+                  <wp:posOffset>4430486</wp:posOffset>
+                </wp:positionH>
+                <wp:positionV relativeFrom="paragraph">
+                  <wp:posOffset>-76200</wp:posOffset>
+                </wp:positionV>
+                <wp:extent cx="310242" cy="244929"/>
+                <wp:effectExtent l="0" t="0" r="0" b="3175"/>
+                <wp:wrapNone/>
+                <wp:docPr id="12" name="Text Box 12"/>
+                <wp:cNvGraphicFramePr/>
+                <a:graphic xmlns:a="http://schemas.openxmlformats.org/drawingml/2006/main">
+                  <a:graphicData uri="http://schemas.microsoft.com/office/word/2010/wordprocessingShape">
+                    <wps:wsp>
+                      <wps:cNvSpPr txBox="1"/>
+                      <wps:spPr>
+                        <a:xfrm>
+                          <a:off x="0" y="0"/>
+                          <a:ext cx="310242" cy="244929"/>
+                        </a:xfrm>
+                        <a:prstGeom prst="rect">
+                          <a:avLst/>
+                        </a:prstGeom>
+                        <a:noFill/>
+                        <a:ln>
+                          <a:noFill/>
+                        </a:ln>
+                      </wps:spPr>
+                      <wps:txbx>
+                        <w:txbxContent>
+                          <w:p>
+                            <w:pPr>
+                              <w:pStyle w:val="Title"/>
+                              <w:rPr>
+                                <w:rFonts w:asciiTheme="minorHAnsi" w:eastAsiaTheme="minorHAnsi" w:hAnsiTheme="minorHAnsi" w:cstheme="minorHAnsi"/>
+                                <w:noProof/>
+                                <w:spacing w:val="0"/>
+                                <w:sz w:val="22"/>
+                                <w:szCs w:val="22"/>
+                              </w:rPr>
+                            </w:pPr>
+                            <w:r>
+                              <w:rPr>
+                                <w:rFonts w:asciiTheme="minorHAnsi" w:hAnsiTheme="minorHAnsi" w:cstheme="minorHAnsi"/>
+                                <w:noProof/>
+                                <w:sz w:val="22"/>
+                                <w:szCs w:val="22"/>
+                              </w:rPr>
+                              <w:t>Sí</w:t>
+                            </w:r>
+                          </w:p>
+                        </w:txbxContent>
+                      </wps:txbx>
+                      <wps:bodyPr rot="0" spcFirstLastPara="0" vertOverflow="overflow" horzOverflow="overflow" vert="horz" wrap="square" lIns="91440" tIns="45720" rIns="91440" bIns="45720" numCol="1" spcCol="0" rtlCol="0" fromWordArt="0" anchor="t" anchorCtr="0" forceAA="0" compatLnSpc="1">
+                        <a:prstTxWarp prst="textNoShape">
+                          <a:avLst/>
+                        </a:prstTxWarp>
+                        <a:noAutofit/>
+                      </wps:bodyPr>
+                    </wps:wsp>
+                  </a:graphicData>
+                </a:graphic>
+                <wp14:sizeRelH relativeFrom="margin">
+                  <wp14:pctWidth>0</wp14:pctWidth>
+                </wp14:sizeRelH>
+                <wp14:sizeRelV relativeFrom="margin">
+                  <wp14:pctHeight>0</wp14:pctHeight>
+                </wp14:sizeRelV>
+              </wp:anchor>
+            </w:drawing>
+          </mc:Choice>
+          <mc:Fallback>
+            <w:pict>
+              <v:shape w14:anchorId="7EF6F6E9" id="Text Box 12" o:spid="_x0000_s1034" type="#_x0000_t202" style="position:absolute;margin-left:348.85pt;margin-top:-6pt;width:24.45pt;height:19.3pt;z-index:251677696;visibility:visible;mso-wrap-style:square;mso-width-percent:0;mso-height-percent:0;mso-wrap-distance-left:9pt;mso-wrap-distance-top:0;mso-wrap-distance-right:9pt;mso-wrap-distance-bottom:0;mso-position-horizontal:absolute;mso-position-horizontal-relative:margin;mso-position-vertical:absolute;mso-position-vertical-relative:text;mso-width-percent:0;mso-height-percent:0;mso-width-relative:margin;mso-height-relative:margin;v-text-anchor:top" o:gfxdata="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" filled="f" stroked="f">
+                <v:textbox>
+                  <w:txbxContent>
+                    <w:p>
+                      <w:pPr>
+                        <w:pStyle w:val="Title"/>
+                        <w:rPr>
+                          <w:rFonts w:asciiTheme="minorHAnsi" w:eastAsiaTheme="minorHAnsi" w:hAnsiTheme="minorHAnsi" w:cstheme="minorHAnsi"/>
+                          <w:noProof/>
+                          <w:spacing w:val="0"/>
+                          <w:sz w:val="22"/>
+                          <w:szCs w:val="22"/>
+                        </w:rPr>
+                      </w:pPr>
+                      <w:r>
+                        <w:rPr>
+                          <w:rFonts w:asciiTheme="minorHAnsi" w:hAnsiTheme="minorHAnsi" w:cstheme="minorHAnsi"/>
+                          <w:noProof/>
+                          <w:sz w:val="22"/>
+                          <w:szCs w:val="22"/>
+                        </w:rPr>
+                        <w:t>Sí</w:t>
+                      </w:r>
+                    </w:p>
+                  </w:txbxContent>
+                </v:textbox>
+                <w10:wrap anchorx="margin"/>
+              </v:shape>
+            </w:pict>
+          </mc:Fallback>
+        </mc:AlternateContent>
+      </w:r>
+      <w:r>
+        <w:rPr>
+          <w:noProof/>
+        </w:rPr>
+        <mc:AlternateContent>
+          <mc:Choice Requires="wps">
+            <w:drawing>
+              <wp:anchor distT="0" distB="0" distL="114300" distR="114300" simplePos="0" relativeHeight="251688960" behindDoc="0" locked="0" layoutInCell="1" allowOverlap="1" wp14:anchorId="7CAA79CE" wp14:editId="330FCC8C">
+                <wp:simplePos x="0" y="0"/>
+                <wp:positionH relativeFrom="column">
+                  <wp:posOffset>3063512</wp:posOffset>
+                </wp:positionH>
+                <wp:positionV relativeFrom="paragraph">
+                  <wp:posOffset>2350770</wp:posOffset>
+                </wp:positionV>
+                <wp:extent cx="133350" cy="300037"/>
+                <wp:effectExtent l="19050" t="0" r="38100" b="43180"/>
+                <wp:wrapNone/>
+                <wp:docPr id="11" name="Down Arrow 11"/>
+                <wp:cNvGraphicFramePr/>
+                <a:graphic xmlns:a="http://schemas.openxmlformats.org/drawingml/2006/main">
+                  <a:graphicData uri="http://schemas.microsoft.com/office/word/2010/wordprocessingShape">
+                    <wps:wsp>
+                      <wps:cNvSpPr/>
+                      <wps:spPr>
+                        <a:xfrm>
+                          <a:off x="0" y="0"/>
+                          <a:ext cx="133350" cy="300037"/>
+                        </a:xfrm>
+                        <a:prstGeom prst="downArrow">
+                          <a:avLst/>
+                        </a:prstGeom>
+                      </wps:spPr>
+                      <wps:style>
+                        <a:lnRef idx="2">
+                          <a:schemeClr val="accent1">
+                            <a:shade val="50000"/>
+                          </a:schemeClr>
+                        </a:lnRef>
+                        <a:fillRef idx="1">
+                          <a:schemeClr val="accent1"/>
+                        </a:fillRef>
+                        <a:effectRef idx="0">
+                          <a:schemeClr val="accent1"/>
+                        </a:effectRef>
+                        <a:fontRef idx="minor">
+                          <a:schemeClr val="lt1"/>
+                        </a:fontRef>
+                      </wps:style>
+                      <wps:bodyPr rot="0" spcFirstLastPara="0" vertOverflow="overflow" horzOverflow="overflow" vert="horz" wrap="square" lIns="91440" tIns="45720" rIns="91440" bIns="45720" numCol="1" spcCol="0" rtlCol="0" fromWordArt="0" anchor="ctr" anchorCtr="0" forceAA="0" compatLnSpc="1">
+                        <a:prstTxWarp prst="textNoShape">
+                          <a:avLst/>
+                        </a:prstTxWarp>
+                        <a:noAutofit/>
+                      </wps:bodyPr>
+                    </wps:wsp>
+                  </a:graphicData>
+                </a:graphic>
+                <wp14:sizeRelH relativeFrom="margin">
+                  <wp14:pctWidth>0</wp14:pctWidth>
+                </wp14:sizeRelH>
+              </wp:anchor>
+            </w:drawing>
+          </mc:Choice>
+          <mc:Fallback>
+            <w:pict>
+              <v:shapetype w14:anchorId="14122DC8" id="_x0000_t67" coordsize="21600,21600" o:spt="67" adj="16200,5400" path="m0@0l@1@0@1,0@2,0@2@0,21600@0,10800,21600xe">
+                <v:stroke joinstyle="miter"/>
+                <v:formulas>
+                  <v:f eqn="val #0"/>
+                  <v:f eqn="val #1"/>
+                  <v:f eqn="sum height 0 #1"/>
+                  <v:f eqn="sum 10800 0 #1"/>
+                  <v:f eqn="sum width 0 #0"/>
+                  <v:f eqn="prod @4 @3 10800"/>
+                  <v:f eqn="sum width 0 @5"/>
+                </v:formulas>
+                <v:path o:connecttype="custom" o:connectlocs="10800,0;0,@0;10800,21600;21600,@0" o:connectangles="270,180,90,0" textboxrect="@1,0,@2,@6"/>
+                <v:handles>
+                  <v:h position="#1,#0" xrange="0,10800" yrange="0,21600"/>
+                </v:handles>
+              </v:shapetype>
+              <v:shape id="Down Arrow 11" o:spid="_x0000_s1026" type="#_x0000_t67" style="position:absolute;margin-left:241.2pt;margin-top:185.1pt;width:10.5pt;height:23.6pt;z-index:251688960;visibility:visible;mso-wrap-style:square;mso-width-percent:0;mso-wrap-distance-left:9pt;mso-wrap-distance-top:0;mso-wrap-distance-right:9pt;mso-wrap-distance-bottom:0;mso-position-horizontal:absolute;mso-position-horizontal-relative:text;mso-position-vertical:absolute;mso-position-vertical-relative:text;mso-width-percent:0;mso-width-relative:margin;v-text-anchor:middle" o:gfxdata="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" adj="16800" fillcolor="#5b9bd5 [3204]" strokecolor="#1f4d78 [1604]" strokeweight="1pt"/>
+            </w:pict>
+          </mc:Fallback>
+        </mc:AlternateContent>
+      </w:r>
+      <w:r>
+        <w:rPr>
+          <w:noProof/>
+        </w:rPr>
+        <mc:AlternateContent>
+          <mc:Choice Requires="wps">
+            <w:drawing>
+              <wp:anchor distT="0" distB="0" distL="114300" distR="114300" simplePos="0" relativeHeight="251685888" behindDoc="0" locked="0" layoutInCell="1" allowOverlap="1" wp14:anchorId="093258E6" wp14:editId="6B892B58">
+                <wp:simplePos x="0" y="0"/>
+                <wp:positionH relativeFrom="column">
+                  <wp:posOffset>469537</wp:posOffset>
+                </wp:positionH>
+                <wp:positionV relativeFrom="paragraph">
+                  <wp:posOffset>1718491</wp:posOffset>
+                </wp:positionV>
+                <wp:extent cx="2517140" cy="337820"/>
+                <wp:effectExtent l="3810" t="15240" r="20320" b="20320"/>
+                <wp:wrapNone/>
+                <wp:docPr id="20" name="Bent Arrow 20"/>
+                <wp:cNvGraphicFramePr/>
+                <a:graphic xmlns:a="http://schemas.openxmlformats.org/drawingml/2006/main">
+                  <a:graphicData uri="http://schemas.microsoft.com/office/word/2010/wordprocessingShape">
+                    <wps:wsp>
+                      <wps:cNvSpPr/>
+                      <wps:spPr>
+                        <a:xfrm rot="16200000">
+                          <a:off x="0" y="0"/>
+                          <a:ext cx="2517140" cy="337820"/>
+                        </a:xfrm>
+                        <a:prstGeom prst="bentArrow">
+                          <a:avLst/>
+                        </a:prstGeom>
+                      </wps:spPr>
+                      <wps:style>
+                        <a:lnRef idx="2">
+                          <a:schemeClr val="accent1">
+                            <a:shade val="50000"/>
+                          </a:schemeClr>
+                        </a:lnRef>
+                        <a:fillRef idx="1">
+                          <a:schemeClr val="accent1"/>
+                        </a:fillRef>
+                        <a:effectRef idx="0">
+                          <a:schemeClr val="accent1"/>
+                        </a:effectRef>
+                        <a:fontRef idx="minor">
+                          <a:schemeClr val="lt1"/>
+                        </a:fontRef>
+                      </wps:style>
+                      <wps:bodyPr rot="0" spcFirstLastPara="0" vertOverflow="overflow" horzOverflow="overflow" vert="horz" wrap="square" lIns="91440" tIns="45720" rIns="91440" bIns="45720" numCol="1" spcCol="0" rtlCol="0" fromWordArt="0" anchor="ctr" anchorCtr="0" forceAA="0" compatLnSpc="1">
+                        <a:prstTxWarp prst="textNoShape">
+                          <a:avLst/>
+                        </a:prstTxWarp>
+                        <a:noAutofit/>
+                      </wps:bodyPr>
+                    </wps:wsp>
+                  </a:graphicData>
+                </a:graphic>
+                <wp14:sizeRelH relativeFrom="margin">
+                  <wp14:pctWidth>0</wp14:pctWidth>
+                </wp14:sizeRelH>
+              </wp:anchor>
+            </w:drawing>
+          </mc:Choice>
+          <mc:Fallback>
+            <w:pict>
+              <v:shape w14:anchorId="295834E2" id="Bent Arrow 20" o:spid="_x0000_s1026" style="position:absolute;margin-left:36.95pt;margin-top:135.3pt;width:198.2pt;height:26.6pt;rotation:-90;z-index:251685888;visibility:visible;mso-wrap-style:square;mso-width-percent:0;mso-wrap-distance-left:9pt;mso-wrap-distance-top:0;mso-wrap-distance-right:9pt;mso-wrap-distance-bottom:0;mso-position-horizontal:absolute;mso-position-horizontal-relative:text;mso-position-vertical:absolute;mso-position-vertical-relative:text;mso-width-percent:0;mso-width-relative:margin;v-text-anchor:middle" coordsize="2517140,337820" o:gfxdata="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" path="m,337820l,190024c,108399,66171,42228,147796,42228r2284889,l2432685,r84455,84455l2432685,168910r,-42227l147796,126683v-34982,,-63341,28359,-63341,63341l84455,337820,,337820xe" fillcolor="#5b9bd5 [3204]" strokecolor="#1f4d78 [1604]" strokeweight="1pt">
+                <v:stroke joinstyle="miter"/>
+                <v:path arrowok="t" o:connecttype="custom" o:connectlocs="0,337820;0,190024;147796,42228;2432685,42228;2432685,0;2517140,84455;2432685,168910;2432685,126683;147796,126683;84455,190024;84455,337820;0,337820" o:connectangles="0,0,0,0,0,0,0,0,0,0,0,0"/>
+              </v:shape>
+            </w:pict>
+          </mc:Fallback>
+        </mc:AlternateContent>
+      </w:r>
+      <w:r>
+        <w:rPr>
+          <w:noProof/>
+        </w:rPr>
+        <mc:AlternateContent>
+          <mc:Choice Requires="wps">
+            <w:drawing>
+              <wp:anchor distT="0" distB="0" distL="114300" distR="114300" simplePos="0" relativeHeight="251680768" behindDoc="0" locked="0" layoutInCell="1" allowOverlap="1" wp14:anchorId="0850CD3A" wp14:editId="1EDDE019">
+                <wp:simplePos x="0" y="0"/>
+                <wp:positionH relativeFrom="column">
+                  <wp:posOffset>3049360</wp:posOffset>
+                </wp:positionH>
+                <wp:positionV relativeFrom="paragraph">
+                  <wp:posOffset>910499</wp:posOffset>
+                </wp:positionV>
+                <wp:extent cx="133350" cy="300037"/>
+                <wp:effectExtent l="19050" t="0" r="38100" b="43180"/>
+                <wp:wrapNone/>
+                <wp:docPr id="14" name="Down Arrow 14"/>
+                <wp:cNvGraphicFramePr/>
+                <a:graphic xmlns:a="http://schemas.openxmlformats.org/drawingml/2006/main">
+                  <a:graphicData uri="http://schemas.microsoft.com/office/word/2010/wordprocessingShape">
+                    <wps:wsp>
+                      <wps:cNvSpPr/>
+                      <wps:spPr>
+                        <a:xfrm>
+                          <a:off x="0" y="0"/>
+                          <a:ext cx="133350" cy="300037"/>
+                        </a:xfrm>
+                        <a:prstGeom prst="downArrow">
+                          <a:avLst/>
+                        </a:prstGeom>
+                      </wps:spPr>
+                      <wps:style>
+                        <a:lnRef idx="2">
+                          <a:schemeClr val="accent1">
+                            <a:shade val="50000"/>
+                          </a:schemeClr>
+                        </a:lnRef>
+                        <a:fillRef idx="1">
+                          <a:schemeClr val="accent1"/>
+                        </a:fillRef>
+                        <a:effectRef idx="0">
+                          <a:schemeClr val="accent1"/>
+                        </a:effectRef>
+                        <a:fontRef idx="minor">
+                          <a:schemeClr val="lt1"/>
+                        </a:fontRef>
+                      </wps:style>
+                      <wps:bodyPr rot="0" spcFirstLastPara="0" vertOverflow="overflow" horzOverflow="overflow" vert="horz" wrap="square" lIns="91440" tIns="45720" rIns="91440" bIns="45720" numCol="1" spcCol="0" rtlCol="0" fromWordArt="0" anchor="ctr" anchorCtr="0" forceAA="0" compatLnSpc="1">
+                        <a:prstTxWarp prst="textNoShape">
+                          <a:avLst/>
+                        </a:prstTxWarp>
+                        <a:noAutofit/>
+                      </wps:bodyPr>
+                    </wps:wsp>
+                  </a:graphicData>
+                </a:graphic>
+                <wp14:sizeRelH relativeFrom="margin">
+                  <wp14:pctWidth>0</wp14:pctWidth>
+                </wp14:sizeRelH>
+              </wp:anchor>
+            </w:drawing>
+          </mc:Choice>
+          <mc:Fallback>
+            <w:pict>
+              <v:shape w14:anchorId="0ABB77CF" id="Down Arrow 14" o:spid="_x0000_s1026" type="#_x0000_t67" style="position:absolute;margin-left:240.1pt;margin-top:71.7pt;width:10.5pt;height:23.6pt;z-index:251680768;visibility:visible;mso-wrap-style:square;mso-width-percent:0;mso-wrap-distance-left:9pt;mso-wrap-distance-top:0;mso-wrap-distance-right:9pt;mso-wrap-distance-bottom:0;mso-position-horizontal:absolute;mso-position-horizontal-relative:text;mso-position-vertical:absolute;mso-position-vertical-relative:text;mso-width-percent:0;mso-width-relative:margin;v-text-anchor:middle" o:gfxdata="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" adj="16800" fillcolor="#5b9bd5 [3204]" strokecolor="#1f4d78 [1604]" strokeweight="1pt"/>
+            </w:pict>
+          </mc:Fallback>
+        </mc:AlternateContent>
+      </w:r>
+      <w:r>
+        <w:rPr>
+          <w:noProof/>
+        </w:rPr>
+        <mc:AlternateContent>
+          <mc:Choice Requires="wps">
+            <w:drawing>
+              <wp:anchor distT="0" distB="0" distL="114300" distR="114300" simplePos="0" relativeHeight="251686912" behindDoc="0" locked="0" layoutInCell="1" allowOverlap="1" wp14:anchorId="40EAD122" wp14:editId="0B65EC15">
+                <wp:simplePos x="0" y="0"/>
+                <wp:positionH relativeFrom="column">
+                  <wp:posOffset>2497909</wp:posOffset>
+                </wp:positionH>
+                <wp:positionV relativeFrom="paragraph">
+                  <wp:posOffset>-375103</wp:posOffset>
+                </wp:positionV>
+                <wp:extent cx="1257300" cy="1186543"/>
+                <wp:effectExtent l="19050" t="19050" r="38100" b="33020"/>
+                <wp:wrapNone/>
+                <wp:docPr id="4" name="Diamond 4"/>
+                <wp:cNvGraphicFramePr/>
+                <a:graphic xmlns:a="http://schemas.openxmlformats.org/drawingml/2006/main">
+                  <a:graphicData uri="http://schemas.microsoft.com/office/word/2010/wordprocessingShape">
+                    <wps:wsp>
+                      <wps:cNvSpPr/>
+                      <wps:spPr>
+                        <a:xfrm>
+                          <a:off x="0" y="0"/>
+                          <a:ext cx="1257300" cy="1186543"/>
+                        </a:xfrm>
+                        <a:prstGeom prst="diamond">
+                          <a:avLst/>
+                        </a:prstGeom>
+                      </wps:spPr>
+                      <wps:style>
+                        <a:lnRef idx="2">
+                          <a:schemeClr val="accent1">
+                            <a:shade val="50000"/>
+                          </a:schemeClr>
+                        </a:lnRef>
+                        <a:fillRef idx="1">
+                          <a:schemeClr val="accent1"/>
+                        </a:fillRef>
+                        <a:effectRef idx="0">
+                          <a:schemeClr val="accent1"/>
+                        </a:effectRef>
+                        <a:fontRef idx="minor">
+                          <a:schemeClr val="lt1"/>
+                        </a:fontRef>
+                      </wps:style>
+                      <wps:txbx>
+                        <w:txbxContent>
+                          <w:p>
+                            <w:pPr>
+                              <w:jc w:val="center"/>
+                              <w:rPr>
+                                <w:lang w:val="es-ES"/>
+                              </w:rPr>
+                            </w:pPr>
+                            <w:r>
+                              <w:rPr>
+                                <w:lang w:val="es-ES"/>
+                              </w:rPr>
+                              <w:t xml:space="preserve">Criterio </w:t>
+                            </w:r>
+                            <w:r>
+                              <w:rPr>
+                                <w:sz w:val="16"/>
+                                <w:szCs w:val="16"/>
+                                <w:lang w:val="es-ES"/>
+                              </w:rPr>
+                              <w:t>de</w:t>
+                            </w:r>
+                            <w:r>
+                              <w:rPr>
+                                <w:lang w:val="es-ES"/>
+                              </w:rPr>
+                              <w:t xml:space="preserve"> parada</w:t>
+                            </w:r>
+                          </w:p>
+                        </w:txbxContent>
+                      </wps:txbx>
+                      <wps:bodyPr rot="0" spcFirstLastPara="0" vertOverflow="overflow" horzOverflow="overflow" vert="horz" wrap="square" lIns="91440" tIns="45720" rIns="91440" bIns="45720" numCol="1" spcCol="0" rtlCol="0" fromWordArt="0" anchor="ctr" anchorCtr="0" forceAA="0" compatLnSpc="1">
+                        <a:prstTxWarp prst="textNoShape">
+                          <a:avLst/>
+                        </a:prstTxWarp>
+                        <a:noAutofit/>
+                      </wps:bodyPr>
+                    </wps:wsp>
+                  </a:graphicData>
+                </a:graphic>
+                <wp14:sizeRelH relativeFrom="margin">
+                  <wp14:pctWidth>0</wp14:pctWidth>
+                </wp14:sizeRelH>
+                <wp14:sizeRelV relativeFrom="margin">
+                  <wp14:pctHeight>0</wp14:pctHeight>
+                </wp14:sizeRelV>
+              </wp:anchor>
+            </w:drawing>
+          </mc:Choice>
+          <mc:Fallback>
+            <w:pict>
+              <v:shapetype w14:anchorId="40EAD122" id="_x0000_t4" coordsize="21600,21600" o:spt="4" path="m10800,l,10800,10800,21600,21600,10800xe">
+                <v:stroke joinstyle="miter"/>
+                <v:path gradientshapeok="t" o:connecttype="rect" textboxrect="5400,5400,16200,16200"/>
+              </v:shapetype>
+              <v:shape id="Diamond 4" o:spid="_x0000_s1035" type="#_x0000_t4" style="position:absolute;margin-left:196.7pt;margin-top:-29.55pt;width:99pt;height:93.45pt;z-index:251686912;visibility:visible;mso-wrap-style:square;mso-width-percent:0;mso-height-percent:0;mso-wrap-distance-left:9pt;mso-wrap-distance-top:0;mso-wrap-distance-right:9pt;mso-wrap-distance-bottom:0;mso-position-horizontal:absolute;mso-position-horizontal-relative:text;mso-position-vertical:absolute;mso-position-vertical-relative:text;mso-width-percent:0;mso-height-percent:0;mso-width-relative:margin;mso-height-relative:margin;v-text-anchor:middle" o:gfxdata="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" fillcolor="#5b9bd5 [3204]" strokecolor="#1f4d78 [1604]" strokeweight="1pt">
+                <v:textbox>
+                  <w:txbxContent>
+                    <w:p>
+                      <w:pPr>
+                        <w:jc w:val="center"/>
+                        <w:rPr>
+                          <w:lang w:val="es-ES"/>
+                        </w:rPr>
+                      </w:pPr>
+                      <w:r>
+                        <w:rPr>
+                          <w:lang w:val="es-ES"/>
+                        </w:rPr>
+                        <w:t xml:space="preserve">Criterio </w:t>
+                      </w:r>
+                      <w:r>
+                        <w:rPr>
+                          <w:sz w:val="16"/>
+                          <w:szCs w:val="16"/>
+                          <w:lang w:val="es-ES"/>
+                        </w:rPr>
+                        <w:t>de</w:t>
+                      </w:r>
+                      <w:r>
+                        <w:rPr>
+                          <w:lang w:val="es-ES"/>
+                        </w:rPr>
+                        <w:t xml:space="preserve"> parada</w:t>
                       </w:r>
                     </w:p>
                   </w:txbxContent>
@@ -883,7 +1533,7 @@
         <mc:AlternateContent>
           <mc:Choice Requires="wps">
             <w:drawing>
-              <wp:anchor distT="0" distB="0" distL="114300" distR="114300" simplePos="0" relativeHeight="251671552" behindDoc="0" locked="0" layoutInCell="1" allowOverlap="1" wp14:anchorId="555A8061" wp14:editId="0BFBF477">
+              <wp:anchor distT="0" distB="0" distL="114300" distR="114300" simplePos="0" relativeHeight="251671552" behindDoc="0" locked="0" layoutInCell="1" allowOverlap="1" wp14:anchorId="601E963A" wp14:editId="10761C8B">
                 <wp:simplePos x="0" y="0"/>
                 <wp:positionH relativeFrom="column">
                   <wp:posOffset>2142808</wp:posOffset>
@@ -959,16 +1609,18 @@
           </mc:Choice>
           <mc:Fallback>
             <w:pict>
-              <v:shape w14:anchorId="555A8061" id="Right Arrow 9" o:spid="_x0000_s1034" type="#_x0000_t13" style="position:absolute;margin-left:168.75pt;margin-top:13.05pt;width:21.75pt;height:9.75pt;z-index:251671552;visibility:visible;mso-wrap-style:square;mso-width-percent:0;mso-height-percent:0;mso-wrap-distance-left:9pt;mso-wrap-distance-top:0;mso-wrap-distance-right:9pt;mso-wrap-distance-bottom:0;mso-position-horizontal:absolute;mso-position-horizontal-relative:text;mso-position-vertical:absolute;mso-position-vertical-relative:text;mso-width-percent:0;mso-height-percent:0;mso-width-relative:margin;mso-height-relative:margin;v-text-anchor:middle" o:gfxdata="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" adj="16759" fillcolor="#5b9bd5 [3204]" strokecolor="#1f4d78 [1604]" strokeweight="1pt">
+              <v:shape w14:anchorId="601E963A" id="Right Arrow 9" o:spid="_x0000_s1036" type="#_x0000_t13" style="position:absolute;margin-left:168.75pt;margin-top:13.05pt;width:21.75pt;height:9.75pt;z-index:251671552;visibility:visible;mso-wrap-style:square;mso-width-percent:0;mso-height-percent:0;mso-wrap-distance-left:9pt;mso-wrap-distance-top:0;mso-wrap-distance-right:9pt;mso-wrap-distance-bottom:0;mso-position-horizontal:absolute;mso-position-horizontal-relative:text;mso-position-vertical:absolute;mso-position-vertical-relative:text;mso-width-percent:0;mso-height-percent:0;mso-width-relative:margin;mso-height-relative:margin;v-text-anchor:middle" o:gfxdata="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" adj="16759" fillcolor="#5b9bd5 [3204]" strokecolor="#1f4d78 [1604]" strokeweight="1pt">
                 <v:textbox>
                   <w:txbxContent>
                     <w:p>
                       <w:pPr>
                         <w:jc w:val="center"/>
                       </w:pPr>
+                      <w:proofErr w:type="spellStart"/>
                       <w:r>
                         <w:t>assd</w:t>
                       </w:r>
+                      <w:proofErr w:type="spellEnd"/>
                     </w:p>
                   </w:txbxContent>
                 </v:textbox>
@@ -984,7 +1636,7 @@
         <mc:AlternateContent>
           <mc:Choice Requires="wps">
             <w:drawing>
-              <wp:anchor distT="0" distB="0" distL="114300" distR="114300" simplePos="0" relativeHeight="251663360" behindDoc="0" locked="0" layoutInCell="1" allowOverlap="1" wp14:anchorId="43281A3F" wp14:editId="7483C51D">
+              <wp:anchor distT="0" distB="0" distL="114300" distR="114300" simplePos="0" relativeHeight="251663360" behindDoc="0" locked="0" layoutInCell="1" allowOverlap="1" wp14:anchorId="1E31C26F" wp14:editId="75FCF02A">
                 <wp:simplePos x="0" y="0"/>
                 <wp:positionH relativeFrom="column">
                   <wp:posOffset>1246505</wp:posOffset>
@@ -1066,7 +1718,7 @@
           </mc:Choice>
           <mc:Fallback>
             <w:pict>
-              <v:rect w14:anchorId="43281A3F" id="Rectangle 3" o:spid="_x0000_s1033" style="position:absolute;margin-left:98.15pt;margin-top:0;width:59.25pt;height:37.5pt;z-index:251663360;visibility:visible;mso-wrap-style:square;mso-wrap-distance-left:9pt;mso-wrap-distance-top:0;mso-wrap-distance-right:9pt;mso-wrap-distance-bottom:0;mso-position-horizontal:absolute;mso-position-horizontal-relative:text;mso-position-vertical:absolute;mso-position-vertical-relative:text;v-text-anchor:middle" o:gfxdata="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" fillcolor="#5b9bd5 [3204]" strokecolor="#1f4d78 [1604]" strokeweight="1pt">
+              <v:rect w14:anchorId="1E31C26F" id="Rectangle 3" o:spid="_x0000_s1037" style="position:absolute;margin-left:98.15pt;margin-top:0;width:59.25pt;height:37.5pt;z-index:251663360;visibility:visible;mso-wrap-style:square;mso-wrap-distance-left:9pt;mso-wrap-distance-top:0;mso-wrap-distance-right:9pt;mso-wrap-distance-bottom:0;mso-position-horizontal:absolute;mso-position-horizontal-relative:text;mso-position-vertical:absolute;mso-position-vertical-relative:text;v-text-anchor:middle" o:gfxdata="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" fillcolor="#5b9bd5 [3204]" strokecolor="#1f4d78 [1604]" strokeweight="1pt">
                 <v:textbox>
                   <w:txbxContent>
                     <w:p>
@@ -1105,7 +1757,7 @@
         <mc:AlternateContent>
           <mc:Choice Requires="wps">
             <w:drawing>
-              <wp:anchor distT="0" distB="0" distL="114300" distR="114300" simplePos="0" relativeHeight="251666432" behindDoc="0" locked="0" layoutInCell="1" allowOverlap="1" wp14:anchorId="466C6521" wp14:editId="47706E5E">
+              <wp:anchor distT="0" distB="0" distL="114300" distR="114300" simplePos="0" relativeHeight="251666432" behindDoc="0" locked="0" layoutInCell="1" allowOverlap="1" wp14:anchorId="03968548" wp14:editId="4083BEBF">
                 <wp:simplePos x="0" y="0"/>
                 <wp:positionH relativeFrom="column">
                   <wp:posOffset>866775</wp:posOffset>
@@ -1178,126 +1830,22 @@
           </mc:Choice>
           <mc:Fallback>
             <w:pict>
-              <v:shape w14:anchorId="466C6521" id="Right Arrow 5" o:spid="_x0000_s1036" type="#_x0000_t13" style="position:absolute;margin-left:68.25pt;margin-top:12.4pt;width:21.75pt;height:9.75pt;z-index:251666432;visibility:visible;mso-wrap-style:square;mso-width-percent:0;mso-wrap-distance-left:9pt;mso-wrap-distance-top:0;mso-wrap-distance-right:9pt;mso-wrap-distance-bottom:0;mso-position-horizontal:absolute;mso-position-horizontal-relative:text;mso-position-vertical:absolute;mso-position-vertical-relative:text;mso-width-percent:0;mso-width-relative:margin;v-text-anchor:middle" o:gfxdata="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" adj="16759" fillcolor="#5b9bd5 [3204]" strokecolor="#1f4d78 [1604]" strokeweight="1pt">
+              <v:shape w14:anchorId="03968548" id="Right Arrow 5" o:spid="_x0000_s1038" type="#_x0000_t13" style="position:absolute;margin-left:68.25pt;margin-top:12.4pt;width:21.75pt;height:9.75pt;z-index:251666432;visibility:visible;mso-wrap-style:square;mso-width-percent:0;mso-wrap-distance-left:9pt;mso-wrap-distance-top:0;mso-wrap-distance-right:9pt;mso-wrap-distance-bottom:0;mso-position-horizontal:absolute;mso-position-horizontal-relative:text;mso-position-vertical:absolute;mso-position-vertical-relative:text;mso-width-percent:0;mso-width-relative:margin;v-text-anchor:middle" o:gfxdata="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" adj="16759" fillcolor="#5b9bd5 [3204]" strokecolor="#1f4d78 [1604]" strokeweight="1pt">
                 <v:textbox>
                   <w:txbxContent>
                     <w:p>
                       <w:pPr>
                         <w:jc w:val="center"/>
                       </w:pPr>
+                      <w:proofErr w:type="spellStart"/>
                       <w:r>
                         <w:t>assd</w:t>
                       </w:r>
+                      <w:proofErr w:type="spellEnd"/>
                     </w:p>
                   </w:txbxContent>
                 </v:textbox>
               </v:shape>
-            </w:pict>
-          </mc:Fallback>
-        </mc:AlternateContent>
-      </w:r>
-      <w:r>
-        <w:rPr>
-          <w:noProof/>
-        </w:rPr>
-        <mc:AlternateContent>
-          <mc:Choice Requires="wps">
-            <w:drawing>
-              <wp:anchor distT="0" distB="0" distL="114300" distR="114300" simplePos="0" relativeHeight="251659264" behindDoc="0" locked="0" layoutInCell="1" allowOverlap="1" wp14:anchorId="3F46DBA6" wp14:editId="1C653E6E">
-                <wp:simplePos x="0" y="0"/>
-                <wp:positionH relativeFrom="margin">
-                  <wp:align>left</wp:align>
-                </wp:positionH>
-                <wp:positionV relativeFrom="paragraph">
-                  <wp:posOffset>317</wp:posOffset>
-                </wp:positionV>
-                <wp:extent cx="752475" cy="476250"/>
-                <wp:effectExtent l="0" t="0" r="28575" b="19050"/>
-                <wp:wrapNone/>
-                <wp:docPr id="1" name="Rectangle 1"/>
-                <wp:cNvGraphicFramePr/>
-                <a:graphic xmlns:a="http://schemas.openxmlformats.org/drawingml/2006/main">
-                  <a:graphicData uri="http://schemas.microsoft.com/office/word/2010/wordprocessingShape">
-                    <wps:wsp>
-                      <wps:cNvSpPr/>
-                      <wps:spPr>
-                        <a:xfrm>
-                          <a:off x="0" y="0"/>
-                          <a:ext cx="752475" cy="476250"/>
-                        </a:xfrm>
-                        <a:prstGeom prst="rect">
-                          <a:avLst/>
-                        </a:prstGeom>
-                      </wps:spPr>
-                      <wps:style>
-                        <a:lnRef idx="2">
-                          <a:schemeClr val="accent1">
-                            <a:shade val="50000"/>
-                          </a:schemeClr>
-                        </a:lnRef>
-                        <a:fillRef idx="1">
-                          <a:schemeClr val="accent1"/>
-                        </a:fillRef>
-                        <a:effectRef idx="0">
-                          <a:schemeClr val="accent1"/>
-                        </a:effectRef>
-                        <a:fontRef idx="minor">
-                          <a:schemeClr val="lt1"/>
-                        </a:fontRef>
-                      </wps:style>
-                      <wps:txbx>
-                        <w:txbxContent>
-                          <w:p>
-                            <w:pPr>
-                              <w:jc w:val="center"/>
-                              <w:rPr>
-                                <w:lang w:val="es-ES"/>
-                              </w:rPr>
-                            </w:pPr>
-                            <w:r>
-                              <w:rPr>
-                                <w:lang w:val="es-ES"/>
-                              </w:rPr>
-                              <w:t>Casos iniciales</w:t>
-                            </w:r>
-                          </w:p>
-                        </w:txbxContent>
-                      </wps:txbx>
-                      <wps:bodyPr rot="0" spcFirstLastPara="0" vertOverflow="overflow" horzOverflow="overflow" vert="horz" wrap="square" lIns="91440" tIns="45720" rIns="91440" bIns="45720" numCol="1" spcCol="0" rtlCol="0" fromWordArt="0" anchor="ctr" anchorCtr="0" forceAA="0" compatLnSpc="1">
-                        <a:prstTxWarp prst="textNoShape">
-                          <a:avLst/>
-                        </a:prstTxWarp>
-                        <a:noAutofit/>
-                      </wps:bodyPr>
-                    </wps:wsp>
-                  </a:graphicData>
-                </a:graphic>
-              </wp:anchor>
-            </w:drawing>
-          </mc:Choice>
-          <mc:Fallback>
-            <w:pict>
-              <v:rect w14:anchorId="3F46DBA6" id="Rectangle 1" o:spid="_x0000_s1035" style="position:absolute;margin-left:0;margin-top:0;width:59.25pt;height:37.5pt;z-index:251659264;visibility:visible;mso-wrap-style:square;mso-wrap-distance-left:9pt;mso-wrap-distance-top:0;mso-wrap-distance-right:9pt;mso-wrap-distance-bottom:0;mso-position-horizontal:left;mso-position-horizontal-relative:margin;mso-position-vertical:absolute;mso-position-vertical-relative:text;v-text-anchor:middle" o:gfxdata="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" fillcolor="#5b9bd5 [3204]" strokecolor="#1f4d78 [1604]" strokeweight="1pt">
-                <v:textbox>
-                  <w:txbxContent>
-                    <w:p>
-                      <w:pPr>
-                        <w:jc w:val="center"/>
-                        <w:rPr>
-                          <w:lang w:val="es-ES"/>
-                        </w:rPr>
-                      </w:pPr>
-                      <w:r>
-                        <w:rPr>
-                          <w:lang w:val="es-ES"/>
-                        </w:rPr>
-                        <w:t>Casos iniciales</w:t>
-                      </w:r>
-                    </w:p>
-                  </w:txbxContent>
-                </v:textbox>
-                <w10:wrap anchorx="margin"/>
-              </v:rect>
             </w:pict>
           </mc:Fallback>
         </mc:AlternateContent>
@@ -1311,6 +1859,359 @@
     </w:sectPr>
   </w:body>
 </w:document>
+</file>
+
+<file path=word/numbering.xml><?xml version="1.0" encoding="utf-8"?>
+<w:numbering xmlns:wpc="http://schemas.microsoft.com/office/word/2010/wordprocessingCanvas" xmlns:cx="http://schemas.microsoft.com/office/drawing/2014/chartex" xmlns:mc="http://schemas.openxmlformats.org/markup-compatibility/2006" xmlns:o="urn:schemas-microsoft-com:office:office" xmlns:r="http://schemas.openxmlformats.org/officeDocument/2006/relationships" xmlns:m="http://schemas.openxmlformats.org/officeDocument/2006/math" xmlns:v="urn:schemas-microsoft-com:vml" xmlns:wp14="http://schemas.microsoft.com/office/word/2010/wordprocessingDrawing" xmlns:wp="http://schemas.openxmlformats.org/drawingml/2006/wordprocessingDrawing" xmlns:w10="urn:schemas-microsoft-com:office:word" xmlns:w="http://schemas.openxmlformats.org/wordprocessingml/2006/main" xmlns:w14="http://schemas.microsoft.com/office/word/2010/wordml" xmlns:w15="http://schemas.microsoft.com/office/word/2012/wordml" xmlns:w16se="http://schemas.microsoft.com/office/word/2015/wordml/symex" xmlns:wpg="http://schemas.microsoft.com/office/word/2010/wordprocessingGroup" xmlns:wpi="http://schemas.microsoft.com/office/word/2010/wordprocessingInk" xmlns:wne="http://schemas.microsoft.com/office/word/2006/wordml" xmlns:wps="http://schemas.microsoft.com/office/word/2010/wordprocessingShape" mc:Ignorable="w14 w15 w16se wp14">
+  <w:abstractNum w:abstractNumId="0" w15:restartNumberingAfterBreak="0">
+    <w:nsid w:val="12393FF0"/>
+    <w:multiLevelType w:val="hybridMultilevel"/>
+    <w:tmpl w:val="2850C906"/>
+    <w:lvl w:ilvl="0" w:tplc="F35461BE">
+      <w:start w:val="3"/>
+      <w:numFmt w:val="bullet"/>
+      <w:lvlText w:val="-"/>
+      <w:lvlJc w:val="left"/>
+      <w:pPr>
+        <w:ind w:left="720" w:hanging="360"/>
+      </w:pPr>
+      <w:rPr>
+        <w:rFonts w:ascii="Calibri" w:eastAsiaTheme="minorHAnsi" w:hAnsi="Calibri" w:cs="Calibri" w:hint="default"/>
+      </w:rPr>
+    </w:lvl>
+    <w:lvl w:ilvl="1" w:tplc="04090003" w:tentative="1">
+      <w:start w:val="1"/>
+      <w:numFmt w:val="bullet"/>
+      <w:lvlText w:val="o"/>
+      <w:lvlJc w:val="left"/>
+      <w:pPr>
+        <w:ind w:left="1440" w:hanging="360"/>
+      </w:pPr>
+      <w:rPr>
+        <w:rFonts w:ascii="Courier New" w:hAnsi="Courier New" w:cs="Courier New" w:hint="default"/>
+      </w:rPr>
+    </w:lvl>
+    <w:lvl w:ilvl="2" w:tplc="04090005" w:tentative="1">
+      <w:start w:val="1"/>
+      <w:numFmt w:val="bullet"/>
+      <w:lvlText w:val=""/>
+      <w:lvlJc w:val="left"/>
+      <w:pPr>
+        <w:ind w:left="2160" w:hanging="360"/>
+      </w:pPr>
+      <w:rPr>
+        <w:rFonts w:ascii="Wingdings" w:hAnsi="Wingdings" w:hint="default"/>
+      </w:rPr>
+    </w:lvl>
+    <w:lvl w:ilvl="3" w:tplc="04090001" w:tentative="1">
+      <w:start w:val="1"/>
+      <w:numFmt w:val="bullet"/>
+      <w:lvlText w:val=""/>
+      <w:lvlJc w:val="left"/>
+      <w:pPr>
+        <w:ind w:left="2880" w:hanging="360"/>
+      </w:pPr>
+      <w:rPr>
+        <w:rFonts w:ascii="Symbol" w:hAnsi="Symbol" w:hint="default"/>
+      </w:rPr>
+    </w:lvl>
+    <w:lvl w:ilvl="4" w:tplc="04090003" w:tentative="1">
+      <w:start w:val="1"/>
+      <w:numFmt w:val="bullet"/>
+      <w:lvlText w:val="o"/>
+      <w:lvlJc w:val="left"/>
+      <w:pPr>
+        <w:ind w:left="3600" w:hanging="360"/>
+      </w:pPr>
+      <w:rPr>
+        <w:rFonts w:ascii="Courier New" w:hAnsi="Courier New" w:cs="Courier New" w:hint="default"/>
+      </w:rPr>
+    </w:lvl>
+    <w:lvl w:ilvl="5" w:tplc="04090005" w:tentative="1">
+      <w:start w:val="1"/>
+      <w:numFmt w:val="bullet"/>
+      <w:lvlText w:val=""/>
+      <w:lvlJc w:val="left"/>
+      <w:pPr>
+        <w:ind w:left="4320" w:hanging="360"/>
+      </w:pPr>
+      <w:rPr>
+        <w:rFonts w:ascii="Wingdings" w:hAnsi="Wingdings" w:hint="default"/>
+      </w:rPr>
+    </w:lvl>
+    <w:lvl w:ilvl="6" w:tplc="04090001" w:tentative="1">
+      <w:start w:val="1"/>
+      <w:numFmt w:val="bullet"/>
+      <w:lvlText w:val=""/>
+      <w:lvlJc w:val="left"/>
+      <w:pPr>
+        <w:ind w:left="5040" w:hanging="360"/>
+      </w:pPr>
+      <w:rPr>
+        <w:rFonts w:ascii="Symbol" w:hAnsi="Symbol" w:hint="default"/>
+      </w:rPr>
+    </w:lvl>
+    <w:lvl w:ilvl="7" w:tplc="04090003" w:tentative="1">
+      <w:start w:val="1"/>
+      <w:numFmt w:val="bullet"/>
+      <w:lvlText w:val="o"/>
+      <w:lvlJc w:val="left"/>
+      <w:pPr>
+        <w:ind w:left="5760" w:hanging="360"/>
+      </w:pPr>
+      <w:rPr>
+        <w:rFonts w:ascii="Courier New" w:hAnsi="Courier New" w:cs="Courier New" w:hint="default"/>
+      </w:rPr>
+    </w:lvl>
+    <w:lvl w:ilvl="8" w:tplc="04090005" w:tentative="1">
+      <w:start w:val="1"/>
+      <w:numFmt w:val="bullet"/>
+      <w:lvlText w:val=""/>
+      <w:lvlJc w:val="left"/>
+      <w:pPr>
+        <w:ind w:left="6480" w:hanging="360"/>
+      </w:pPr>
+      <w:rPr>
+        <w:rFonts w:ascii="Wingdings" w:hAnsi="Wingdings" w:hint="default"/>
+      </w:rPr>
+    </w:lvl>
+  </w:abstractNum>
+  <w:abstractNum w:abstractNumId="1" w15:restartNumberingAfterBreak="0">
+    <w:nsid w:val="5673337B"/>
+    <w:multiLevelType w:val="hybridMultilevel"/>
+    <w:tmpl w:val="8BA6F124"/>
+    <w:lvl w:ilvl="0" w:tplc="C770C00E">
+      <w:start w:val="3"/>
+      <w:numFmt w:val="bullet"/>
+      <w:lvlText w:val="-"/>
+      <w:lvlJc w:val="left"/>
+      <w:pPr>
+        <w:ind w:left="720" w:hanging="360"/>
+      </w:pPr>
+      <w:rPr>
+        <w:rFonts w:ascii="Calibri" w:eastAsiaTheme="minorHAnsi" w:hAnsi="Calibri" w:cs="Calibri" w:hint="default"/>
+      </w:rPr>
+    </w:lvl>
+    <w:lvl w:ilvl="1" w:tplc="04090003" w:tentative="1">
+      <w:start w:val="1"/>
+      <w:numFmt w:val="bullet"/>
+      <w:lvlText w:val="o"/>
+      <w:lvlJc w:val="left"/>
+      <w:pPr>
+        <w:ind w:left="1440" w:hanging="360"/>
+      </w:pPr>
+      <w:rPr>
+        <w:rFonts w:ascii="Courier New" w:hAnsi="Courier New" w:cs="Courier New" w:hint="default"/>
+      </w:rPr>
+    </w:lvl>
+    <w:lvl w:ilvl="2" w:tplc="04090005" w:tentative="1">
+      <w:start w:val="1"/>
+      <w:numFmt w:val="bullet"/>
+      <w:lvlText w:val=""/>
+      <w:lvlJc w:val="left"/>
+      <w:pPr>
+        <w:ind w:left="2160" w:hanging="360"/>
+      </w:pPr>
+      <w:rPr>
+        <w:rFonts w:ascii="Wingdings" w:hAnsi="Wingdings" w:hint="default"/>
+      </w:rPr>
+    </w:lvl>
+    <w:lvl w:ilvl="3" w:tplc="04090001" w:tentative="1">
+      <w:start w:val="1"/>
+      <w:numFmt w:val="bullet"/>
+      <w:lvlText w:val=""/>
+      <w:lvlJc w:val="left"/>
+      <w:pPr>
+        <w:ind w:left="2880" w:hanging="360"/>
+      </w:pPr>
+      <w:rPr>
+        <w:rFonts w:ascii="Symbol" w:hAnsi="Symbol" w:hint="default"/>
+      </w:rPr>
+    </w:lvl>
+    <w:lvl w:ilvl="4" w:tplc="04090003" w:tentative="1">
+      <w:start w:val="1"/>
+      <w:numFmt w:val="bullet"/>
+      <w:lvlText w:val="o"/>
+      <w:lvlJc w:val="left"/>
+      <w:pPr>
+        <w:ind w:left="3600" w:hanging="360"/>
+      </w:pPr>
+      <w:rPr>
+        <w:rFonts w:ascii="Courier New" w:hAnsi="Courier New" w:cs="Courier New" w:hint="default"/>
+      </w:rPr>
+    </w:lvl>
+    <w:lvl w:ilvl="5" w:tplc="04090005" w:tentative="1">
+      <w:start w:val="1"/>
+      <w:numFmt w:val="bullet"/>
+      <w:lvlText w:val=""/>
+      <w:lvlJc w:val="left"/>
+      <w:pPr>
+        <w:ind w:left="4320" w:hanging="360"/>
+      </w:pPr>
+      <w:rPr>
+        <w:rFonts w:ascii="Wingdings" w:hAnsi="Wingdings" w:hint="default"/>
+      </w:rPr>
+    </w:lvl>
+    <w:lvl w:ilvl="6" w:tplc="04090001" w:tentative="1">
+      <w:start w:val="1"/>
+      <w:numFmt w:val="bullet"/>
+      <w:lvlText w:val=""/>
+      <w:lvlJc w:val="left"/>
+      <w:pPr>
+        <w:ind w:left="5040" w:hanging="360"/>
+      </w:pPr>
+      <w:rPr>
+        <w:rFonts w:ascii="Symbol" w:hAnsi="Symbol" w:hint="default"/>
+      </w:rPr>
+    </w:lvl>
+    <w:lvl w:ilvl="7" w:tplc="04090003" w:tentative="1">
+      <w:start w:val="1"/>
+      <w:numFmt w:val="bullet"/>
+      <w:lvlText w:val="o"/>
+      <w:lvlJc w:val="left"/>
+      <w:pPr>
+        <w:ind w:left="5760" w:hanging="360"/>
+      </w:pPr>
+      <w:rPr>
+        <w:rFonts w:ascii="Courier New" w:hAnsi="Courier New" w:cs="Courier New" w:hint="default"/>
+      </w:rPr>
+    </w:lvl>
+    <w:lvl w:ilvl="8" w:tplc="04090005" w:tentative="1">
+      <w:start w:val="1"/>
+      <w:numFmt w:val="bullet"/>
+      <w:lvlText w:val=""/>
+      <w:lvlJc w:val="left"/>
+      <w:pPr>
+        <w:ind w:left="6480" w:hanging="360"/>
+      </w:pPr>
+      <w:rPr>
+        <w:rFonts w:ascii="Wingdings" w:hAnsi="Wingdings" w:hint="default"/>
+      </w:rPr>
+    </w:lvl>
+  </w:abstractNum>
+  <w:abstractNum w:abstractNumId="2" w15:restartNumberingAfterBreak="0">
+    <w:nsid w:val="6B086927"/>
+    <w:multiLevelType w:val="hybridMultilevel"/>
+    <w:tmpl w:val="26FAB39E"/>
+    <w:lvl w:ilvl="0" w:tplc="E1762142">
+      <w:start w:val="3"/>
+      <w:numFmt w:val="bullet"/>
+      <w:lvlText w:val="-"/>
+      <w:lvlJc w:val="left"/>
+      <w:pPr>
+        <w:ind w:left="720" w:hanging="360"/>
+      </w:pPr>
+      <w:rPr>
+        <w:rFonts w:ascii="Calibri Light" w:eastAsiaTheme="majorEastAsia" w:hAnsi="Calibri Light" w:cs="Calibri Light" w:hint="default"/>
+      </w:rPr>
+    </w:lvl>
+    <w:lvl w:ilvl="1" w:tplc="04090003" w:tentative="1">
+      <w:start w:val="1"/>
+      <w:numFmt w:val="bullet"/>
+      <w:lvlText w:val="o"/>
+      <w:lvlJc w:val="left"/>
+      <w:pPr>
+        <w:ind w:left="1440" w:hanging="360"/>
+      </w:pPr>
+      <w:rPr>
+        <w:rFonts w:ascii="Courier New" w:hAnsi="Courier New" w:cs="Courier New" w:hint="default"/>
+      </w:rPr>
+    </w:lvl>
+    <w:lvl w:ilvl="2" w:tplc="04090005" w:tentative="1">
+      <w:start w:val="1"/>
+      <w:numFmt w:val="bullet"/>
+      <w:lvlText w:val=""/>
+      <w:lvlJc w:val="left"/>
+      <w:pPr>
+        <w:ind w:left="2160" w:hanging="360"/>
+      </w:pPr>
+      <w:rPr>
+        <w:rFonts w:ascii="Wingdings" w:hAnsi="Wingdings" w:hint="default"/>
+      </w:rPr>
+    </w:lvl>
+    <w:lvl w:ilvl="3" w:tplc="04090001" w:tentative="1">
+      <w:start w:val="1"/>
+      <w:numFmt w:val="bullet"/>
+      <w:lvlText w:val=""/>
+      <w:lvlJc w:val="left"/>
+      <w:pPr>
+        <w:ind w:left="2880" w:hanging="360"/>
+      </w:pPr>
+      <w:rPr>
+        <w:rFonts w:ascii="Symbol" w:hAnsi="Symbol" w:hint="default"/>
+      </w:rPr>
+    </w:lvl>
+    <w:lvl w:ilvl="4" w:tplc="04090003" w:tentative="1">
+      <w:start w:val="1"/>
+      <w:numFmt w:val="bullet"/>
+      <w:lvlText w:val="o"/>
+      <w:lvlJc w:val="left"/>
+      <w:pPr>
+        <w:ind w:left="3600" w:hanging="360"/>
+      </w:pPr>
+      <w:rPr>
+        <w:rFonts w:ascii="Courier New" w:hAnsi="Courier New" w:cs="Courier New" w:hint="default"/>
+      </w:rPr>
+    </w:lvl>
+    <w:lvl w:ilvl="5" w:tplc="04090005" w:tentative="1">
+      <w:start w:val="1"/>
+      <w:numFmt w:val="bullet"/>
+      <w:lvlText w:val=""/>
+      <w:lvlJc w:val="left"/>
+      <w:pPr>
+        <w:ind w:left="4320" w:hanging="360"/>
+      </w:pPr>
+      <w:rPr>
+        <w:rFonts w:ascii="Wingdings" w:hAnsi="Wingdings" w:hint="default"/>
+      </w:rPr>
+    </w:lvl>
+    <w:lvl w:ilvl="6" w:tplc="04090001" w:tentative="1">
+      <w:start w:val="1"/>
+      <w:numFmt w:val="bullet"/>
+      <w:lvlText w:val=""/>
+      <w:lvlJc w:val="left"/>
+      <w:pPr>
+        <w:ind w:left="5040" w:hanging="360"/>
+      </w:pPr>
+      <w:rPr>
+        <w:rFonts w:ascii="Symbol" w:hAnsi="Symbol" w:hint="default"/>
+      </w:rPr>
+    </w:lvl>
+    <w:lvl w:ilvl="7" w:tplc="04090003" w:tentative="1">
+      <w:start w:val="1"/>
+      <w:numFmt w:val="bullet"/>
+      <w:lvlText w:val="o"/>
+      <w:lvlJc w:val="left"/>
+      <w:pPr>
+        <w:ind w:left="5760" w:hanging="360"/>
+      </w:pPr>
+      <w:rPr>
+        <w:rFonts w:ascii="Courier New" w:hAnsi="Courier New" w:cs="Courier New" w:hint="default"/>
+      </w:rPr>
+    </w:lvl>
+    <w:lvl w:ilvl="8" w:tplc="04090005" w:tentative="1">
+      <w:start w:val="1"/>
+      <w:numFmt w:val="bullet"/>
+      <w:lvlText w:val=""/>
+      <w:lvlJc w:val="left"/>
+      <w:pPr>
+        <w:ind w:left="6480" w:hanging="360"/>
+      </w:pPr>
+      <w:rPr>
+        <w:rFonts w:ascii="Wingdings" w:hAnsi="Wingdings" w:hint="default"/>
+      </w:rPr>
+    </w:lvl>
+  </w:abstractNum>
+  <w:num w:numId="1">
+    <w:abstractNumId w:val="0"/>
+  </w:num>
+  <w:num w:numId="2">
+    <w:abstractNumId w:val="1"/>
+  </w:num>
+  <w:num w:numId="3">
+    <w:abstractNumId w:val="2"/>
+  </w:num>
+</w:numbering>
 </file>
 
 <file path=word/styles.xml><?xml version="1.0" encoding="utf-8"?>
@@ -1706,7 +2607,7 @@
   <w:style w:type="paragraph" w:default="1" w:styleId="Normal">
     <w:name w:val="Normal"/>
     <w:qFormat/>
-    <w:rsid w:val="00BA1572"/>
+    <w:rsid w:val="00A403A8"/>
   </w:style>
   <w:style w:type="character" w:default="1" w:styleId="DefaultParagraphFont">
     <w:name w:val="Default Paragraph Font"/>
@@ -1866,6 +2767,17 @@
       <w:sz w:val="56"/>
       <w:szCs w:val="56"/>
     </w:rPr>
+  </w:style>
+  <w:style w:type="paragraph" w:styleId="ListParagraph">
+    <w:name w:val="List Paragraph"/>
+    <w:basedOn w:val="Normal"/>
+    <w:uiPriority w:val="34"/>
+    <w:qFormat/>
+    <w:rsid w:val="006720F3"/>
+    <w:pPr>
+      <w:ind w:left="720"/>
+      <w:contextualSpacing/>
+    </w:pPr>
   </w:style>
 </w:styles>
 </file>

</xml_diff>